<commit_message>
Added stuff to my report
</commit_message>
<xml_diff>
--- a/netkit-lab/Assignment-Week-7-Michael-Nacedo.docx
+++ b/netkit-lab/Assignment-Week-7-Michael-Nacedo.docx
@@ -251,7 +251,37 @@
                                 <w:b/>
                                 <w:lang w:val="en-US"/>
                               </w:rPr>
-                              <w:t>Michael Ebowusim, Zorgvol Nacedo</w:t>
+                              <w:t xml:space="preserve">Michael </w:t>
+                            </w:r>
+                            <w:proofErr w:type="spellStart"/>
+                            <w:r>
+                              <w:rPr>
+                                <w:b/>
+                                <w:lang w:val="en-US"/>
+                              </w:rPr>
+                              <w:t>Ebowusim</w:t>
+                            </w:r>
+                            <w:proofErr w:type="spellEnd"/>
+                            <w:r>
+                              <w:rPr>
+                                <w:b/>
+                                <w:lang w:val="en-US"/>
+                              </w:rPr>
+                              <w:t>, Nacedo</w:t>
+                            </w:r>
+                            <w:r>
+                              <w:rPr>
+                                <w:b/>
+                                <w:lang w:val="en-US"/>
+                              </w:rPr>
+                              <w:t xml:space="preserve"> </w:t>
+                            </w:r>
+                            <w:r>
+                              <w:rPr>
+                                <w:b/>
+                                <w:lang w:val="en-US"/>
+                              </w:rPr>
+                              <w:t>Zorgvol</w:t>
                             </w:r>
                           </w:p>
                         </w:txbxContent>
@@ -411,7 +441,37 @@
                           <w:b/>
                           <w:lang w:val="en-US"/>
                         </w:rPr>
-                        <w:t>Michael Ebowusim, Zorgvol Nacedo</w:t>
+                        <w:t xml:space="preserve">Michael </w:t>
+                      </w:r>
+                      <w:proofErr w:type="spellStart"/>
+                      <w:r>
+                        <w:rPr>
+                          <w:b/>
+                          <w:lang w:val="en-US"/>
+                        </w:rPr>
+                        <w:t>Ebowusim</w:t>
+                      </w:r>
+                      <w:proofErr w:type="spellEnd"/>
+                      <w:r>
+                        <w:rPr>
+                          <w:b/>
+                          <w:lang w:val="en-US"/>
+                        </w:rPr>
+                        <w:t>, Nacedo</w:t>
+                      </w:r>
+                      <w:r>
+                        <w:rPr>
+                          <w:b/>
+                          <w:lang w:val="en-US"/>
+                        </w:rPr>
+                        <w:t xml:space="preserve"> </w:t>
+                      </w:r>
+                      <w:r>
+                        <w:rPr>
+                          <w:b/>
+                          <w:lang w:val="en-US"/>
+                        </w:rPr>
+                        <w:t>Zorgvol</w:t>
                       </w:r>
                     </w:p>
                   </w:txbxContent>
@@ -580,7 +640,23 @@
           <w:i w:val="0"/>
           <w:iCs w:val="0"/>
         </w:rPr>
-        <w:t xml:space="preserve">s which includes a Netkit project and several questions. Both students in pair must deliver </w:t>
+        <w:t xml:space="preserve">s which includes a </w:t>
+      </w:r>
+      <w:proofErr w:type="spellStart"/>
+      <w:r>
+        <w:rPr>
+          <w:i w:val="0"/>
+          <w:iCs w:val="0"/>
+        </w:rPr>
+        <w:t>Netkit</w:t>
+      </w:r>
+      <w:proofErr w:type="spellEnd"/>
+      <w:r>
+        <w:rPr>
+          <w:i w:val="0"/>
+          <w:iCs w:val="0"/>
+        </w:rPr>
+        <w:t xml:space="preserve"> project and several questions. Both students in pair must deliver </w:t>
       </w:r>
       <w:r>
         <w:rPr>
@@ -843,6 +919,7 @@
         </w:rPr>
         <w:t xml:space="preserve">and </w:t>
       </w:r>
+      <w:proofErr w:type="gramStart"/>
       <w:r>
         <w:rPr>
           <w:i w:val="0"/>
@@ -850,6 +927,7 @@
         </w:rPr>
         <w:t>evidences</w:t>
       </w:r>
+      <w:proofErr w:type="gramEnd"/>
       <w:r>
         <w:rPr>
           <w:i w:val="0"/>
@@ -882,7 +960,23 @@
           <w:i w:val="0"/>
           <w:iCs w:val="0"/>
         </w:rPr>
-        <w:t>Week8 (including all the answers and evidences)</w:t>
+        <w:t xml:space="preserve">Week8 (including all the answers and </w:t>
+      </w:r>
+      <w:proofErr w:type="gramStart"/>
+      <w:r>
+        <w:rPr>
+          <w:i w:val="0"/>
+          <w:iCs w:val="0"/>
+        </w:rPr>
+        <w:t>evidences</w:t>
+      </w:r>
+      <w:proofErr w:type="gramEnd"/>
+      <w:r>
+        <w:rPr>
+          <w:i w:val="0"/>
+          <w:iCs w:val="0"/>
+        </w:rPr>
+        <w:t>)</w:t>
       </w:r>
     </w:p>
     <w:p>
@@ -916,7 +1010,23 @@
           <w:i w:val="0"/>
           <w:iCs w:val="0"/>
         </w:rPr>
-        <w:t>(including all the answers and evidences)</w:t>
+        <w:t xml:space="preserve">(including all the answers and </w:t>
+      </w:r>
+      <w:proofErr w:type="gramStart"/>
+      <w:r>
+        <w:rPr>
+          <w:i w:val="0"/>
+          <w:iCs w:val="0"/>
+        </w:rPr>
+        <w:t>evidences</w:t>
+      </w:r>
+      <w:proofErr w:type="gramEnd"/>
+      <w:r>
+        <w:rPr>
+          <w:i w:val="0"/>
+          <w:iCs w:val="0"/>
+        </w:rPr>
+        <w:t>)</w:t>
       </w:r>
     </w:p>
     <w:p>
@@ -950,7 +1060,23 @@
           <w:i w:val="0"/>
           <w:iCs w:val="0"/>
         </w:rPr>
-        <w:t>(including all the answers and evidences)</w:t>
+        <w:t xml:space="preserve">(including all the answers and </w:t>
+      </w:r>
+      <w:proofErr w:type="gramStart"/>
+      <w:r>
+        <w:rPr>
+          <w:i w:val="0"/>
+          <w:iCs w:val="0"/>
+        </w:rPr>
+        <w:t>evidences</w:t>
+      </w:r>
+      <w:proofErr w:type="gramEnd"/>
+      <w:r>
+        <w:rPr>
+          <w:i w:val="0"/>
+          <w:iCs w:val="0"/>
+        </w:rPr>
+        <w:t>)</w:t>
       </w:r>
     </w:p>
     <w:p>
@@ -1238,6 +1364,7 @@
           <w:iCs w:val="0"/>
         </w:rPr>
       </w:pPr>
+      <w:proofErr w:type="spellStart"/>
       <w:r>
         <w:rPr>
           <w:i w:val="0"/>
@@ -1245,6 +1372,7 @@
         </w:rPr>
         <w:t>Netkit</w:t>
       </w:r>
+      <w:proofErr w:type="spellEnd"/>
       <w:r>
         <w:rPr>
           <w:i w:val="0"/>
@@ -1326,6 +1454,7 @@
         </w:rPr>
         <w:t xml:space="preserve">your </w:t>
       </w:r>
+      <w:proofErr w:type="spellStart"/>
       <w:r>
         <w:rPr>
           <w:i w:val="0"/>
@@ -1338,7 +1467,15 @@
           <w:i w:val="0"/>
           <w:iCs w:val="0"/>
         </w:rPr>
-        <w:t xml:space="preserve">etkit </w:t>
+        <w:t>etkit</w:t>
+      </w:r>
+      <w:proofErr w:type="spellEnd"/>
+      <w:r>
+        <w:rPr>
+          <w:i w:val="0"/>
+          <w:iCs w:val="0"/>
+        </w:rPr>
+        <w:t xml:space="preserve"> </w:t>
       </w:r>
       <w:r>
         <w:rPr>
@@ -1402,23 +1539,19 @@
         <w:ind w:left="360"/>
       </w:pPr>
     </w:p>
-    <w:p>
-      <w:r>
-        <w:br w:type="page"/>
-      </w:r>
-    </w:p>
-    <w:p>
-      <w:pPr>
+    <w:p/>
+    <w:p/>
+    <w:p/>
+    <w:p/>
+    <w:p/>
+    <w:p/>
+    <w:p/>
+    <w:p>
+      <w:r>
         <w:rPr>
           <w:b/>
           <w:bCs/>
         </w:rPr>
-      </w:pPr>
-      <w:r>
-        <w:rPr>
-          <w:b/>
-          <w:bCs/>
-        </w:rPr>
         <w:lastRenderedPageBreak/>
         <w:t>Example code for configuring your git repository and working directory</w:t>
       </w:r>
@@ -1434,8 +1567,16 @@
         <w:rPr>
           <w:rFonts w:ascii="Consolas" w:eastAsia="Consolas" w:hAnsi="Consolas" w:cs="Consolas"/>
         </w:rPr>
-        <w:t>#make a new directory named ieo</w:t>
-      </w:r>
+        <w:t xml:space="preserve">#make a new directory named </w:t>
+      </w:r>
+      <w:proofErr w:type="spellStart"/>
+      <w:r>
+        <w:rPr>
+          <w:rFonts w:ascii="Consolas" w:eastAsia="Consolas" w:hAnsi="Consolas" w:cs="Consolas"/>
+        </w:rPr>
+        <w:t>ieo</w:t>
+      </w:r>
+      <w:proofErr w:type="spellEnd"/>
     </w:p>
     <w:p>
       <w:pPr>
@@ -1446,14 +1587,34 @@
           <w:iCs w:val="0"/>
         </w:rPr>
       </w:pPr>
+      <w:proofErr w:type="spellStart"/>
       <w:r>
         <w:rPr>
           <w:rFonts w:ascii="Consolas" w:eastAsia="Consolas" w:hAnsi="Consolas" w:cs="Consolas"/>
           <w:i w:val="0"/>
           <w:iCs w:val="0"/>
         </w:rPr>
-        <w:t>mkdir ieo</w:t>
-      </w:r>
+        <w:t>mkdir</w:t>
+      </w:r>
+      <w:proofErr w:type="spellEnd"/>
+      <w:r>
+        <w:rPr>
+          <w:rFonts w:ascii="Consolas" w:eastAsia="Consolas" w:hAnsi="Consolas" w:cs="Consolas"/>
+          <w:i w:val="0"/>
+          <w:iCs w:val="0"/>
+        </w:rPr>
+        <w:t xml:space="preserve"> </w:t>
+      </w:r>
+      <w:proofErr w:type="spellStart"/>
+      <w:r>
+        <w:rPr>
+          <w:rFonts w:ascii="Consolas" w:eastAsia="Consolas" w:hAnsi="Consolas" w:cs="Consolas"/>
+          <w:i w:val="0"/>
+          <w:iCs w:val="0"/>
+        </w:rPr>
+        <w:t>ieo</w:t>
+      </w:r>
+      <w:proofErr w:type="spellEnd"/>
     </w:p>
     <w:p>
       <w:pPr>
@@ -1484,8 +1645,18 @@
           <w:i w:val="0"/>
           <w:iCs w:val="0"/>
         </w:rPr>
-        <w:t>cd ieo</w:t>
-      </w:r>
+        <w:t xml:space="preserve">cd </w:t>
+      </w:r>
+      <w:proofErr w:type="spellStart"/>
+      <w:r>
+        <w:rPr>
+          <w:rFonts w:ascii="Consolas" w:eastAsia="Consolas" w:hAnsi="Consolas" w:cs="Consolas"/>
+          <w:i w:val="0"/>
+          <w:iCs w:val="0"/>
+        </w:rPr>
+        <w:t>ieo</w:t>
+      </w:r>
+      <w:proofErr w:type="spellEnd"/>
     </w:p>
     <w:p>
       <w:pPr>
@@ -1502,8 +1673,18 @@
           <w:i w:val="0"/>
           <w:iCs w:val="0"/>
         </w:rPr>
-        <w:t>git init</w:t>
-      </w:r>
+        <w:t xml:space="preserve">git </w:t>
+      </w:r>
+      <w:proofErr w:type="spellStart"/>
+      <w:r>
+        <w:rPr>
+          <w:rFonts w:ascii="Consolas" w:eastAsia="Consolas" w:hAnsi="Consolas" w:cs="Consolas"/>
+          <w:i w:val="0"/>
+          <w:iCs w:val="0"/>
+        </w:rPr>
+        <w:t>init</w:t>
+      </w:r>
+      <w:proofErr w:type="spellEnd"/>
     </w:p>
     <w:p>
       <w:pPr>
@@ -1520,15 +1701,51 @@
           <w:i w:val="0"/>
           <w:iCs w:val="0"/>
         </w:rPr>
-        <w:t xml:space="preserve">git remote add origin </w:t>
-      </w:r>
+        <w:t xml:space="preserve">git </w:t>
+      </w:r>
+      <w:proofErr w:type="gramStart"/>
       <w:r>
         <w:rPr>
           <w:rFonts w:ascii="Consolas" w:eastAsia="Consolas" w:hAnsi="Consolas" w:cs="Consolas"/>
           <w:i w:val="0"/>
           <w:iCs w:val="0"/>
         </w:rPr>
-        <w:t>&lt;your-project-url&gt;</w:t>
+        <w:t>remote</w:t>
+      </w:r>
+      <w:proofErr w:type="gramEnd"/>
+      <w:r>
+        <w:rPr>
+          <w:rFonts w:ascii="Consolas" w:eastAsia="Consolas" w:hAnsi="Consolas" w:cs="Consolas"/>
+          <w:i w:val="0"/>
+          <w:iCs w:val="0"/>
+        </w:rPr>
+        <w:t xml:space="preserve"> add origin </w:t>
+      </w:r>
+      <w:r>
+        <w:rPr>
+          <w:rFonts w:ascii="Consolas" w:eastAsia="Consolas" w:hAnsi="Consolas" w:cs="Consolas"/>
+          <w:i w:val="0"/>
+          <w:iCs w:val="0"/>
+        </w:rPr>
+        <w:t>&lt;your-project-</w:t>
+      </w:r>
+      <w:proofErr w:type="spellStart"/>
+      <w:r>
+        <w:rPr>
+          <w:rFonts w:ascii="Consolas" w:eastAsia="Consolas" w:hAnsi="Consolas" w:cs="Consolas"/>
+          <w:i w:val="0"/>
+          <w:iCs w:val="0"/>
+        </w:rPr>
+        <w:t>url</w:t>
+      </w:r>
+      <w:proofErr w:type="spellEnd"/>
+      <w:r>
+        <w:rPr>
+          <w:rFonts w:ascii="Consolas" w:eastAsia="Consolas" w:hAnsi="Consolas" w:cs="Consolas"/>
+          <w:i w:val="0"/>
+          <w:iCs w:val="0"/>
+        </w:rPr>
+        <w:t>&gt;</w:t>
       </w:r>
     </w:p>
     <w:p>
@@ -1540,13 +1757,23 @@
           <w:iCs w:val="0"/>
         </w:rPr>
       </w:pPr>
+      <w:proofErr w:type="gramStart"/>
       <w:r>
         <w:rPr>
           <w:rFonts w:ascii="Consolas" w:eastAsia="Consolas" w:hAnsi="Consolas" w:cs="Consolas"/>
           <w:i w:val="0"/>
           <w:iCs w:val="0"/>
         </w:rPr>
-        <w:t>git pull origin master</w:t>
+        <w:t>git</w:t>
+      </w:r>
+      <w:proofErr w:type="gramEnd"/>
+      <w:r>
+        <w:rPr>
+          <w:rFonts w:ascii="Consolas" w:eastAsia="Consolas" w:hAnsi="Consolas" w:cs="Consolas"/>
+          <w:i w:val="0"/>
+          <w:iCs w:val="0"/>
+        </w:rPr>
+        <w:t xml:space="preserve"> pull origin master</w:t>
       </w:r>
     </w:p>
     <w:p>
@@ -1576,13 +1803,23 @@
           <w:iCs w:val="0"/>
         </w:rPr>
       </w:pPr>
+      <w:proofErr w:type="spellStart"/>
       <w:r>
         <w:rPr>
           <w:rFonts w:ascii="Consolas" w:eastAsia="Consolas" w:hAnsi="Consolas" w:cs="Consolas"/>
           <w:i w:val="0"/>
           <w:iCs w:val="0"/>
         </w:rPr>
-        <w:t>mkdir &lt;your-full-name&gt;</w:t>
+        <w:t>mkdir</w:t>
+      </w:r>
+      <w:proofErr w:type="spellEnd"/>
+      <w:r>
+        <w:rPr>
+          <w:rFonts w:ascii="Consolas" w:eastAsia="Consolas" w:hAnsi="Consolas" w:cs="Consolas"/>
+          <w:i w:val="0"/>
+          <w:iCs w:val="0"/>
+        </w:rPr>
+        <w:t xml:space="preserve"> &lt;your-full-name&gt;</w:t>
       </w:r>
     </w:p>
     <w:p>
@@ -1636,7 +1873,25 @@
           <w:i w:val="0"/>
           <w:iCs w:val="0"/>
         </w:rPr>
-        <w:t>#enter the following command so that a void file with your i-account is created</w:t>
+        <w:t xml:space="preserve">#enter the following command so that a void file with your </w:t>
+      </w:r>
+      <w:proofErr w:type="spellStart"/>
+      <w:r>
+        <w:rPr>
+          <w:rFonts w:ascii="Consolas" w:eastAsia="Consolas" w:hAnsi="Consolas" w:cs="Consolas"/>
+          <w:i w:val="0"/>
+          <w:iCs w:val="0"/>
+        </w:rPr>
+        <w:t>i</w:t>
+      </w:r>
+      <w:proofErr w:type="spellEnd"/>
+      <w:r>
+        <w:rPr>
+          <w:rFonts w:ascii="Consolas" w:eastAsia="Consolas" w:hAnsi="Consolas" w:cs="Consolas"/>
+          <w:i w:val="0"/>
+          <w:iCs w:val="0"/>
+        </w:rPr>
+        <w:t>-account is created</w:t>
       </w:r>
     </w:p>
     <w:p>
@@ -1654,7 +1909,25 @@
           <w:i w:val="0"/>
           <w:iCs w:val="0"/>
         </w:rPr>
-        <w:t>touch &lt;your-i-account&gt;</w:t>
+        <w:t>touch &lt;your-</w:t>
+      </w:r>
+      <w:proofErr w:type="spellStart"/>
+      <w:r>
+        <w:rPr>
+          <w:rFonts w:ascii="Consolas" w:eastAsia="Consolas" w:hAnsi="Consolas" w:cs="Consolas"/>
+          <w:i w:val="0"/>
+          <w:iCs w:val="0"/>
+        </w:rPr>
+        <w:t>i</w:t>
+      </w:r>
+      <w:proofErr w:type="spellEnd"/>
+      <w:r>
+        <w:rPr>
+          <w:rFonts w:ascii="Consolas" w:eastAsia="Consolas" w:hAnsi="Consolas" w:cs="Consolas"/>
+          <w:i w:val="0"/>
+          <w:iCs w:val="0"/>
+        </w:rPr>
+        <w:t>-account&gt;</w:t>
       </w:r>
     </w:p>
     <w:p>
@@ -1690,8 +1963,18 @@
           <w:i w:val="0"/>
           <w:iCs w:val="0"/>
         </w:rPr>
-        <w:t>git add .</w:t>
-      </w:r>
+        <w:t xml:space="preserve">git </w:t>
+      </w:r>
+      <w:proofErr w:type="gramStart"/>
+      <w:r>
+        <w:rPr>
+          <w:rFonts w:ascii="Consolas" w:eastAsia="Consolas" w:hAnsi="Consolas" w:cs="Consolas"/>
+          <w:i w:val="0"/>
+          <w:iCs w:val="0"/>
+        </w:rPr>
+        <w:t>add .</w:t>
+      </w:r>
+      <w:proofErr w:type="gramEnd"/>
     </w:p>
     <w:p>
       <w:pPr>
@@ -1708,7 +1991,25 @@
           <w:i w:val="0"/>
           <w:iCs w:val="0"/>
         </w:rPr>
-        <w:t>#one of the group members needs to make also a sub-directory named "netkit-lab" inside the working directory</w:t>
+        <w:t>#one of the group members needs to make also a sub-directory named "</w:t>
+      </w:r>
+      <w:proofErr w:type="spellStart"/>
+      <w:r>
+        <w:rPr>
+          <w:rFonts w:ascii="Consolas" w:eastAsia="Consolas" w:hAnsi="Consolas" w:cs="Consolas"/>
+          <w:i w:val="0"/>
+          <w:iCs w:val="0"/>
+        </w:rPr>
+        <w:t>netkit</w:t>
+      </w:r>
+      <w:proofErr w:type="spellEnd"/>
+      <w:r>
+        <w:rPr>
+          <w:rFonts w:ascii="Consolas" w:eastAsia="Consolas" w:hAnsi="Consolas" w:cs="Consolas"/>
+          <w:i w:val="0"/>
+          <w:iCs w:val="0"/>
+        </w:rPr>
+        <w:t>-lab" inside the working directory</w:t>
       </w:r>
     </w:p>
     <w:p>
@@ -1726,7 +2027,25 @@
           <w:i w:val="0"/>
           <w:iCs w:val="0"/>
         </w:rPr>
-        <w:t>#the other group member(s) will get access to it after synchronizing with the remote repository using  "git pull"</w:t>
+        <w:t xml:space="preserve">#the other group member(s) will get access to it after synchronizing with the remote repository </w:t>
+      </w:r>
+      <w:proofErr w:type="gramStart"/>
+      <w:r>
+        <w:rPr>
+          <w:rFonts w:ascii="Consolas" w:eastAsia="Consolas" w:hAnsi="Consolas" w:cs="Consolas"/>
+          <w:i w:val="0"/>
+          <w:iCs w:val="0"/>
+        </w:rPr>
+        <w:t>using  "</w:t>
+      </w:r>
+      <w:proofErr w:type="gramEnd"/>
+      <w:r>
+        <w:rPr>
+          <w:rFonts w:ascii="Consolas" w:eastAsia="Consolas" w:hAnsi="Consolas" w:cs="Consolas"/>
+          <w:i w:val="0"/>
+          <w:iCs w:val="0"/>
+        </w:rPr>
+        <w:t>git pull"</w:t>
       </w:r>
     </w:p>
     <w:p>
@@ -1744,8 +2063,18 @@
           <w:i w:val="0"/>
           <w:iCs w:val="0"/>
         </w:rPr>
-        <w:t xml:space="preserve">    #go back to ieo</w:t>
-      </w:r>
+        <w:t xml:space="preserve">    #go back to </w:t>
+      </w:r>
+      <w:proofErr w:type="spellStart"/>
+      <w:r>
+        <w:rPr>
+          <w:rFonts w:ascii="Consolas" w:eastAsia="Consolas" w:hAnsi="Consolas" w:cs="Consolas"/>
+          <w:i w:val="0"/>
+          <w:iCs w:val="0"/>
+        </w:rPr>
+        <w:t>ieo</w:t>
+      </w:r>
+      <w:proofErr w:type="spellEnd"/>
     </w:p>
     <w:p>
       <w:pPr>
@@ -1762,8 +2091,18 @@
           <w:i w:val="0"/>
           <w:iCs w:val="0"/>
         </w:rPr>
-        <w:t xml:space="preserve">    cd ..</w:t>
-      </w:r>
+        <w:t xml:space="preserve">    cd</w:t>
+      </w:r>
+      <w:proofErr w:type="gramStart"/>
+      <w:r>
+        <w:rPr>
+          <w:rFonts w:ascii="Consolas" w:eastAsia="Consolas" w:hAnsi="Consolas" w:cs="Consolas"/>
+          <w:i w:val="0"/>
+          <w:iCs w:val="0"/>
+        </w:rPr>
+        <w:t xml:space="preserve"> ..</w:t>
+      </w:r>
+      <w:proofErr w:type="gramEnd"/>
     </w:p>
     <w:p>
       <w:pPr>
@@ -1780,7 +2119,43 @@
           <w:i w:val="0"/>
           <w:iCs w:val="0"/>
         </w:rPr>
-        <w:t xml:space="preserve">    mkdir netkit-lab</w:t>
+        <w:t xml:space="preserve">    </w:t>
+      </w:r>
+      <w:proofErr w:type="spellStart"/>
+      <w:r>
+        <w:rPr>
+          <w:rFonts w:ascii="Consolas" w:eastAsia="Consolas" w:hAnsi="Consolas" w:cs="Consolas"/>
+          <w:i w:val="0"/>
+          <w:iCs w:val="0"/>
+        </w:rPr>
+        <w:t>mkdir</w:t>
+      </w:r>
+      <w:proofErr w:type="spellEnd"/>
+      <w:r>
+        <w:rPr>
+          <w:rFonts w:ascii="Consolas" w:eastAsia="Consolas" w:hAnsi="Consolas" w:cs="Consolas"/>
+          <w:i w:val="0"/>
+          <w:iCs w:val="0"/>
+        </w:rPr>
+        <w:t xml:space="preserve"> </w:t>
+      </w:r>
+      <w:proofErr w:type="spellStart"/>
+      <w:r>
+        <w:rPr>
+          <w:rFonts w:ascii="Consolas" w:eastAsia="Consolas" w:hAnsi="Consolas" w:cs="Consolas"/>
+          <w:i w:val="0"/>
+          <w:iCs w:val="0"/>
+        </w:rPr>
+        <w:t>netkit</w:t>
+      </w:r>
+      <w:proofErr w:type="spellEnd"/>
+      <w:r>
+        <w:rPr>
+          <w:rFonts w:ascii="Consolas" w:eastAsia="Consolas" w:hAnsi="Consolas" w:cs="Consolas"/>
+          <w:i w:val="0"/>
+          <w:iCs w:val="0"/>
+        </w:rPr>
+        <w:t>-lab</w:t>
       </w:r>
     </w:p>
     <w:p>
@@ -1816,7 +2191,25 @@
           <w:i w:val="0"/>
           <w:iCs w:val="0"/>
         </w:rPr>
-        <w:t xml:space="preserve">    cd netkit-lab</w:t>
+        <w:t xml:space="preserve">    cd </w:t>
+      </w:r>
+      <w:proofErr w:type="spellStart"/>
+      <w:r>
+        <w:rPr>
+          <w:rFonts w:ascii="Consolas" w:eastAsia="Consolas" w:hAnsi="Consolas" w:cs="Consolas"/>
+          <w:i w:val="0"/>
+          <w:iCs w:val="0"/>
+        </w:rPr>
+        <w:t>netkit</w:t>
+      </w:r>
+      <w:proofErr w:type="spellEnd"/>
+      <w:r>
+        <w:rPr>
+          <w:rFonts w:ascii="Consolas" w:eastAsia="Consolas" w:hAnsi="Consolas" w:cs="Consolas"/>
+          <w:i w:val="0"/>
+          <w:iCs w:val="0"/>
+        </w:rPr>
+        <w:t>-lab</w:t>
       </w:r>
     </w:p>
     <w:p>
@@ -1834,7 +2227,25 @@
           <w:i w:val="0"/>
           <w:iCs w:val="0"/>
         </w:rPr>
-        <w:t xml:space="preserve">    #enter the following command so that a void file with your i-account is created</w:t>
+        <w:t xml:space="preserve">    #enter the following command so that a void file with your </w:t>
+      </w:r>
+      <w:proofErr w:type="spellStart"/>
+      <w:r>
+        <w:rPr>
+          <w:rFonts w:ascii="Consolas" w:eastAsia="Consolas" w:hAnsi="Consolas" w:cs="Consolas"/>
+          <w:i w:val="0"/>
+          <w:iCs w:val="0"/>
+        </w:rPr>
+        <w:t>i</w:t>
+      </w:r>
+      <w:proofErr w:type="spellEnd"/>
+      <w:r>
+        <w:rPr>
+          <w:rFonts w:ascii="Consolas" w:eastAsia="Consolas" w:hAnsi="Consolas" w:cs="Consolas"/>
+          <w:i w:val="0"/>
+          <w:iCs w:val="0"/>
+        </w:rPr>
+        <w:t>-account is created</w:t>
       </w:r>
     </w:p>
     <w:p>
@@ -1888,8 +2299,18 @@
           <w:i w:val="0"/>
           <w:iCs w:val="0"/>
         </w:rPr>
-        <w:t xml:space="preserve">    git add .</w:t>
-      </w:r>
+        <w:t xml:space="preserve">    git </w:t>
+      </w:r>
+      <w:proofErr w:type="gramStart"/>
+      <w:r>
+        <w:rPr>
+          <w:rFonts w:ascii="Consolas" w:eastAsia="Consolas" w:hAnsi="Consolas" w:cs="Consolas"/>
+          <w:i w:val="0"/>
+          <w:iCs w:val="0"/>
+        </w:rPr>
+        <w:t>add .</w:t>
+      </w:r>
+      <w:proofErr w:type="gramEnd"/>
     </w:p>
     <w:p>
       <w:pPr>
@@ -1989,7 +2410,15 @@
     <w:p>
       <w:r>
         <w:lastRenderedPageBreak/>
-        <w:t>You can share a folder from your Desktop into your virtual machine on VMWare(Windows) or Fusion(MAC).</w:t>
+        <w:t xml:space="preserve">You can share a folder from your Desktop into your virtual machine on </w:t>
+      </w:r>
+      <w:proofErr w:type="gramStart"/>
+      <w:r>
+        <w:t>VMWare(</w:t>
+      </w:r>
+      <w:proofErr w:type="gramEnd"/>
+      <w:r>
+        <w:t>Windows) or Fusion(MAC).</w:t>
       </w:r>
     </w:p>
     <w:p>
@@ -2051,7 +2480,44 @@
     </w:p>
     <w:p>
       <w:r>
-        <w:t>Your folder can be accessed in linux by the path  /mnt/hgfs/&lt;name_of_shared_folder&gt;</w:t>
+        <w:t xml:space="preserve">Your folder can be accessed in </w:t>
+      </w:r>
+      <w:proofErr w:type="spellStart"/>
+      <w:r>
+        <w:t>linux</w:t>
+      </w:r>
+      <w:proofErr w:type="spellEnd"/>
+      <w:r>
+        <w:t xml:space="preserve"> by the </w:t>
+      </w:r>
+      <w:proofErr w:type="gramStart"/>
+      <w:r>
+        <w:t>path  /</w:t>
+      </w:r>
+      <w:proofErr w:type="spellStart"/>
+      <w:proofErr w:type="gramEnd"/>
+      <w:r>
+        <w:t>mnt</w:t>
+      </w:r>
+      <w:proofErr w:type="spellEnd"/>
+      <w:r>
+        <w:t>/</w:t>
+      </w:r>
+      <w:proofErr w:type="spellStart"/>
+      <w:r>
+        <w:t>hgfs</w:t>
+      </w:r>
+      <w:proofErr w:type="spellEnd"/>
+      <w:r>
+        <w:t>/&lt;</w:t>
+      </w:r>
+      <w:proofErr w:type="spellStart"/>
+      <w:r>
+        <w:t>name_of_shared_folder</w:t>
+      </w:r>
+      <w:proofErr w:type="spellEnd"/>
+      <w:r>
+        <w:t>&gt;</w:t>
       </w:r>
     </w:p>
     <w:p/>
@@ -2062,17 +2528,10 @@
     </w:p>
     <w:p>
       <w:pPr>
-        <w:rPr>
-          <w:i w:val="0"/>
-          <w:iCs w:val="0"/>
-        </w:rPr>
-      </w:pPr>
-    </w:p>
-    <w:p>
-      <w:pPr>
         <w:pStyle w:val="Heading1"/>
       </w:pPr>
       <w:r>
+        <w:lastRenderedPageBreak/>
         <w:t xml:space="preserve">name </w:t>
       </w:r>
       <w:r>
@@ -2089,7 +2548,21 @@
         <w:rPr>
           <w:rStyle w:val="SubtleEmphasis"/>
         </w:rPr>
-        <w:t>Task 1: install and Test Netkit Tool</w:t>
+        <w:t xml:space="preserve">Task 1: install and Test </w:t>
+      </w:r>
+      <w:proofErr w:type="spellStart"/>
+      <w:r>
+        <w:rPr>
+          <w:rStyle w:val="SubtleEmphasis"/>
+        </w:rPr>
+        <w:t>Netkit</w:t>
+      </w:r>
+      <w:proofErr w:type="spellEnd"/>
+      <w:r>
+        <w:rPr>
+          <w:rStyle w:val="SubtleEmphasis"/>
+        </w:rPr>
+        <w:t xml:space="preserve"> Tool</w:t>
       </w:r>
     </w:p>
     <w:p>
@@ -2106,8 +2579,36 @@
           <w:iCs w:val="0"/>
           <w:color w:val="000000" w:themeColor="text1"/>
         </w:rPr>
-        <w:t>Consult this week’s theory presentation and use the Netkit commands to start and halt a network node as described in the presentation. Netkit</w:t>
-      </w:r>
+        <w:t xml:space="preserve">Consult this week’s theory presentation and use the </w:t>
+      </w:r>
+      <w:proofErr w:type="spellStart"/>
+      <w:r>
+        <w:rPr>
+          <w:i w:val="0"/>
+          <w:iCs w:val="0"/>
+          <w:color w:val="000000" w:themeColor="text1"/>
+        </w:rPr>
+        <w:t>Netkit</w:t>
+      </w:r>
+      <w:proofErr w:type="spellEnd"/>
+      <w:r>
+        <w:rPr>
+          <w:i w:val="0"/>
+          <w:iCs w:val="0"/>
+          <w:color w:val="000000" w:themeColor="text1"/>
+        </w:rPr>
+        <w:t xml:space="preserve"> commands to start and halt a network node as described in the presentation. </w:t>
+      </w:r>
+      <w:proofErr w:type="spellStart"/>
+      <w:r>
+        <w:rPr>
+          <w:i w:val="0"/>
+          <w:iCs w:val="0"/>
+          <w:color w:val="000000" w:themeColor="text1"/>
+        </w:rPr>
+        <w:t>Netkit</w:t>
+      </w:r>
+      <w:proofErr w:type="spellEnd"/>
       <w:r>
         <w:rPr>
           <w:i w:val="0"/>
@@ -2226,7 +2727,15 @@
         <w:t xml:space="preserve"> </w:t>
       </w:r>
       <w:r>
-        <w:t>Download netkit files</w:t>
+        <w:t xml:space="preserve">Download </w:t>
+      </w:r>
+      <w:proofErr w:type="spellStart"/>
+      <w:r>
+        <w:t>netkit</w:t>
+      </w:r>
+      <w:proofErr w:type="spellEnd"/>
+      <w:r>
+        <w:t xml:space="preserve"> files</w:t>
       </w:r>
     </w:p>
     <w:p>
@@ -2341,7 +2850,15 @@
         <w:t>“</w:t>
       </w:r>
       <w:r>
-        <w:t>tar -xjSf Downloads/netkit-2.8.tar.bz2</w:t>
+        <w:t>tar -</w:t>
+      </w:r>
+      <w:proofErr w:type="spellStart"/>
+      <w:r>
+        <w:t>xjSf</w:t>
+      </w:r>
+      <w:proofErr w:type="spellEnd"/>
+      <w:r>
+        <w:t xml:space="preserve"> Downloads/netkit-2.8.tar.bz2</w:t>
       </w:r>
       <w:r>
         <w:t>”</w:t>
@@ -2362,7 +2879,15 @@
         <w:t>“</w:t>
       </w:r>
       <w:r>
-        <w:t>tar -xjSf Downloads/netkit-filesystem-i386-F5.2.tar.bz2</w:t>
+        <w:t>tar -</w:t>
+      </w:r>
+      <w:proofErr w:type="spellStart"/>
+      <w:r>
+        <w:t>xjSf</w:t>
+      </w:r>
+      <w:proofErr w:type="spellEnd"/>
+      <w:r>
+        <w:t xml:space="preserve"> Downloads/netkit-filesystem-i386-F5.2.tar.bz2</w:t>
       </w:r>
       <w:r>
         <w:t>”</w:t>
@@ -2383,7 +2908,15 @@
         <w:t>“</w:t>
       </w:r>
       <w:r>
-        <w:t>tar -xjSf Downloads/netkit-kernel-i386-K2.8.tar.bz2</w:t>
+        <w:t>tar -</w:t>
+      </w:r>
+      <w:proofErr w:type="spellStart"/>
+      <w:r>
+        <w:t>xjSf</w:t>
+      </w:r>
+      <w:proofErr w:type="spellEnd"/>
+      <w:r>
+        <w:t xml:space="preserve"> Downloads/netkit-kernel-i386-K2.8.tar.bz2</w:t>
       </w:r>
       <w:r>
         <w:t>”</w:t>
@@ -2416,7 +2949,15 @@
         <w:t xml:space="preserve">The </w:t>
       </w:r>
       <w:r>
-        <w:t>“pwd”</w:t>
+        <w:t>“</w:t>
+      </w:r>
+      <w:proofErr w:type="spellStart"/>
+      <w:r>
+        <w:t>pwd</w:t>
+      </w:r>
+      <w:proofErr w:type="spellEnd"/>
+      <w:r>
+        <w:t>”</w:t>
       </w:r>
       <w:r>
         <w:t xml:space="preserve"> command</w:t>
@@ -2435,7 +2976,15 @@
         <w:t>/home/&lt;</w:t>
       </w:r>
       <w:r>
-        <w:t xml:space="preserve">your linux </w:t>
+        <w:t xml:space="preserve">your </w:t>
+      </w:r>
+      <w:proofErr w:type="spellStart"/>
+      <w:r>
+        <w:t>linux</w:t>
+      </w:r>
+      <w:proofErr w:type="spellEnd"/>
+      <w:r>
+        <w:t xml:space="preserve"> </w:t>
       </w:r>
       <w:r>
         <w:t>username&gt;</w:t>
@@ -2463,7 +3012,15 @@
         <w:t>export NETKIT_HOME=/home/&lt;your username&gt;</w:t>
       </w:r>
       <w:r>
-        <w:t xml:space="preserve">/netkit” </w:t>
+        <w:t>/</w:t>
+      </w:r>
+      <w:proofErr w:type="spellStart"/>
+      <w:r>
+        <w:t>netkit</w:t>
+      </w:r>
+      <w:proofErr w:type="spellEnd"/>
+      <w:r>
+        <w:t xml:space="preserve">” </w:t>
       </w:r>
     </w:p>
     <w:p>
@@ -2484,7 +3041,15 @@
         <w:t>“</w:t>
       </w:r>
       <w:r>
-        <w:t>export MANPATH=:$NETKIT_HOME/man</w:t>
+        <w:t>export MANPATH</w:t>
+      </w:r>
+      <w:proofErr w:type="gramStart"/>
+      <w:r>
+        <w:t>=:$</w:t>
+      </w:r>
+      <w:proofErr w:type="gramEnd"/>
+      <w:r>
+        <w:t>NETKIT_HOME/man</w:t>
       </w:r>
       <w:r>
         <w:t xml:space="preserve">” </w:t>
@@ -2508,7 +3073,15 @@
         <w:t>“</w:t>
       </w:r>
       <w:r>
-        <w:t>export PATH=$NETKIT_HOME/bin:$PATH</w:t>
+        <w:t>export PATH=$NETKIT_HOME/</w:t>
+      </w:r>
+      <w:proofErr w:type="gramStart"/>
+      <w:r>
+        <w:t>bin:$</w:t>
+      </w:r>
+      <w:proofErr w:type="gramEnd"/>
+      <w:r>
+        <w:t>PATH</w:t>
       </w:r>
       <w:r>
         <w:t>”</w:t>
@@ -2529,8 +3102,13 @@
         <w:t>Use this command “</w:t>
       </w:r>
       <w:r>
-        <w:t>. $NETKIT_HOME/bin/netkit_bash_completion</w:t>
-      </w:r>
+        <w:t>. $NETKIT_HOME/bin/</w:t>
+      </w:r>
+      <w:proofErr w:type="spellStart"/>
+      <w:r>
+        <w:t>netkit_bash_completion</w:t>
+      </w:r>
+      <w:proofErr w:type="spellEnd"/>
       <w:r>
         <w:t>”</w:t>
       </w:r>
@@ -2547,7 +3125,25 @@
         <w:t>Use this command</w:t>
       </w:r>
       <w:r>
-        <w:t xml:space="preserve"> “gedit .bashrc/”</w:t>
+        <w:t xml:space="preserve"> “</w:t>
+      </w:r>
+      <w:proofErr w:type="spellStart"/>
+      <w:proofErr w:type="gramStart"/>
+      <w:r>
+        <w:t>gedit</w:t>
+      </w:r>
+      <w:proofErr w:type="spellEnd"/>
+      <w:r>
+        <w:t xml:space="preserve"> .</w:t>
+      </w:r>
+      <w:proofErr w:type="spellStart"/>
+      <w:r>
+        <w:t>bashrc</w:t>
+      </w:r>
+      <w:proofErr w:type="spellEnd"/>
+      <w:proofErr w:type="gramEnd"/>
+      <w:r>
+        <w:t>/”</w:t>
       </w:r>
       <w:r>
         <w:t>.</w:t>
@@ -2583,8 +3179,13 @@
         <w:t>export NETKIT_HOME=/home/&lt;your username&gt;</w:t>
       </w:r>
       <w:r>
-        <w:t>/netkit</w:t>
-      </w:r>
+        <w:t>/</w:t>
+      </w:r>
+      <w:proofErr w:type="spellStart"/>
+      <w:r>
+        <w:t>netkit</w:t>
+      </w:r>
+      <w:proofErr w:type="spellEnd"/>
       <w:r>
         <w:t>”</w:t>
       </w:r>
@@ -2601,8 +3202,13 @@
         <w:t xml:space="preserve"> end of the</w:t>
       </w:r>
       <w:r>
-        <w:t xml:space="preserve"> bashrc</w:t>
-      </w:r>
+        <w:t xml:space="preserve"> </w:t>
+      </w:r>
+      <w:proofErr w:type="spellStart"/>
+      <w:r>
+        <w:t>bashrc</w:t>
+      </w:r>
+      <w:proofErr w:type="spellEnd"/>
       <w:r>
         <w:t xml:space="preserve"> f</w:t>
       </w:r>
@@ -2625,7 +3231,15 @@
         <w:t>“</w:t>
       </w:r>
       <w:r>
-        <w:t>export MANPATH=:$NETKIT_HOME/man</w:t>
+        <w:t>export MANPATH</w:t>
+      </w:r>
+      <w:proofErr w:type="gramStart"/>
+      <w:r>
+        <w:t>=:$</w:t>
+      </w:r>
+      <w:proofErr w:type="gramEnd"/>
+      <w:r>
+        <w:t>NETKIT_HOME/man</w:t>
       </w:r>
       <w:r>
         <w:t>”</w:t>
@@ -2643,8 +3257,13 @@
         <w:t xml:space="preserve"> end of the</w:t>
       </w:r>
       <w:r>
-        <w:t xml:space="preserve"> bashrc</w:t>
-      </w:r>
+        <w:t xml:space="preserve"> </w:t>
+      </w:r>
+      <w:proofErr w:type="spellStart"/>
+      <w:r>
+        <w:t>bashrc</w:t>
+      </w:r>
+      <w:proofErr w:type="spellEnd"/>
       <w:r>
         <w:t xml:space="preserve"> f</w:t>
       </w:r>
@@ -2667,7 +3286,15 @@
         <w:t>“</w:t>
       </w:r>
       <w:r>
-        <w:t>export PATH=$NETKIT_HOME/bin:$PATH</w:t>
+        <w:t>export PATH=$NETKIT_HOME/</w:t>
+      </w:r>
+      <w:proofErr w:type="gramStart"/>
+      <w:r>
+        <w:t>bin:$</w:t>
+      </w:r>
+      <w:proofErr w:type="gramEnd"/>
+      <w:r>
+        <w:t>PATH</w:t>
       </w:r>
       <w:r>
         <w:t>”</w:t>
@@ -2685,8 +3312,13 @@
         <w:t xml:space="preserve"> end of the</w:t>
       </w:r>
       <w:r>
-        <w:t xml:space="preserve"> bashrc</w:t>
-      </w:r>
+        <w:t xml:space="preserve"> </w:t>
+      </w:r>
+      <w:proofErr w:type="spellStart"/>
+      <w:r>
+        <w:t>bashrc</w:t>
+      </w:r>
+      <w:proofErr w:type="spellEnd"/>
       <w:r>
         <w:t xml:space="preserve"> f</w:t>
       </w:r>
@@ -2709,8 +3341,13 @@
         <w:t>“</w:t>
       </w:r>
       <w:r>
-        <w:t>. $NETKIT_HOME/bin/netkit_bash_completion</w:t>
-      </w:r>
+        <w:t>. $NETKIT_HOME/bin/</w:t>
+      </w:r>
+      <w:proofErr w:type="spellStart"/>
+      <w:r>
+        <w:t>netkit_bash_completion</w:t>
+      </w:r>
+      <w:proofErr w:type="spellEnd"/>
       <w:r>
         <w:t>”</w:t>
       </w:r>
@@ -2727,8 +3364,13 @@
         <w:t xml:space="preserve"> end of the</w:t>
       </w:r>
       <w:r>
-        <w:t xml:space="preserve"> bashrc</w:t>
-      </w:r>
+        <w:t xml:space="preserve"> </w:t>
+      </w:r>
+      <w:proofErr w:type="spellStart"/>
+      <w:r>
+        <w:t>bashrc</w:t>
+      </w:r>
+      <w:proofErr w:type="spellEnd"/>
       <w:r>
         <w:t xml:space="preserve"> f</w:t>
       </w:r>
@@ -2775,7 +3417,15 @@
         <w:t>c</w:t>
       </w:r>
       <w:r>
-        <w:t>d netkit”</w:t>
+        <w:t xml:space="preserve">d </w:t>
+      </w:r>
+      <w:proofErr w:type="spellStart"/>
+      <w:r>
+        <w:t>netkit</w:t>
+      </w:r>
+      <w:proofErr w:type="spellEnd"/>
+      <w:r>
+        <w:t>”</w:t>
       </w:r>
     </w:p>
     <w:p>
@@ -2810,8 +3460,13 @@
       <w:r>
         <w:t>Use the command “</w:t>
       </w:r>
-      <w:r>
-        <w:t>sudo apt-get install lib32ncurses5</w:t>
+      <w:proofErr w:type="spellStart"/>
+      <w:r>
+        <w:t>sudo</w:t>
+      </w:r>
+      <w:proofErr w:type="spellEnd"/>
+      <w:r>
+        <w:t xml:space="preserve"> apt-get install lib32ncurses5</w:t>
       </w:r>
       <w:r>
         <w:t>”. Press key “y” on keyboard. If you see this message “</w:t>
@@ -2846,8 +3501,13 @@
       <w:r>
         <w:t>Use the command “</w:t>
       </w:r>
-      <w:r>
-        <w:t>sudo apt-get install libc6-i386</w:t>
+      <w:proofErr w:type="spellStart"/>
+      <w:r>
+        <w:t>sudo</w:t>
+      </w:r>
+      <w:proofErr w:type="spellEnd"/>
+      <w:r>
+        <w:t xml:space="preserve"> apt-get install libc6-i386</w:t>
       </w:r>
       <w:r>
         <w:t>”. Press key “y” on keyboard. If you see this message “</w:t>
@@ -2882,9 +3542,19 @@
       <w:r>
         <w:t>Use the command “</w:t>
       </w:r>
-      <w:r>
-        <w:t>sudo apt-get install xterm</w:t>
-      </w:r>
+      <w:proofErr w:type="spellStart"/>
+      <w:r>
+        <w:t>sudo</w:t>
+      </w:r>
+      <w:proofErr w:type="spellEnd"/>
+      <w:r>
+        <w:t xml:space="preserve"> apt-get install </w:t>
+      </w:r>
+      <w:proofErr w:type="spellStart"/>
+      <w:r>
+        <w:t>xterm</w:t>
+      </w:r>
+      <w:proofErr w:type="spellEnd"/>
       <w:r>
         <w:t>”. Press key “y” on keyboard. If you see this message “</w:t>
       </w:r>
@@ -2928,7 +3598,15 @@
         <w:t xml:space="preserve">” </w:t>
       </w:r>
       <w:r>
-        <w:t xml:space="preserve">to check if netkit has install </w:t>
+        <w:t xml:space="preserve">to check if </w:t>
+      </w:r>
+      <w:proofErr w:type="spellStart"/>
+      <w:r>
+        <w:t>netkit</w:t>
+      </w:r>
+      <w:proofErr w:type="spellEnd"/>
+      <w:r>
+        <w:t xml:space="preserve"> has install </w:t>
       </w:r>
       <w:r>
         <w:t>successfully</w:t>
@@ -2943,13 +3621,26 @@
         </w:numPr>
       </w:pPr>
       <w:r>
-        <w:t>Run netkit</w:t>
-      </w:r>
+        <w:t xml:space="preserve">Run </w:t>
+      </w:r>
+      <w:proofErr w:type="spellStart"/>
+      <w:r>
+        <w:t>netkit</w:t>
+      </w:r>
+      <w:proofErr w:type="spellEnd"/>
       <w:r>
         <w:t xml:space="preserve"> </w:t>
       </w:r>
       <w:r>
-        <w:t>(assuming you’re still in the “~/netkit$” directory)</w:t>
+        <w:t>(assuming you’re still in the “~/</w:t>
+      </w:r>
+      <w:proofErr w:type="spellStart"/>
+      <w:r>
+        <w:t>netkit</w:t>
+      </w:r>
+      <w:proofErr w:type="spellEnd"/>
+      <w:r>
+        <w:t>$” directory)</w:t>
       </w:r>
     </w:p>
     <w:p>
@@ -2962,8 +3653,13 @@
       <w:r>
         <w:t xml:space="preserve"> “</w:t>
       </w:r>
-      <w:r>
-        <w:t>vstart pc1</w:t>
+      <w:proofErr w:type="spellStart"/>
+      <w:r>
+        <w:t>vstart</w:t>
+      </w:r>
+      <w:proofErr w:type="spellEnd"/>
+      <w:r>
+        <w:t xml:space="preserve"> pc1</w:t>
       </w:r>
       <w:r>
         <w:t>” (starts virtual machine)</w:t>
@@ -2980,7 +3676,15 @@
         <w:t xml:space="preserve"> </w:t>
       </w:r>
       <w:r>
-        <w:t>“vlist”</w:t>
+        <w:t>“</w:t>
+      </w:r>
+      <w:proofErr w:type="spellStart"/>
+      <w:r>
+        <w:t>vlist</w:t>
+      </w:r>
+      <w:proofErr w:type="spellEnd"/>
+      <w:r>
+        <w:t>”</w:t>
       </w:r>
       <w:r>
         <w:t xml:space="preserve"> (lists all virtual machines)</w:t>
@@ -2997,10 +3701,26 @@
         <w:t xml:space="preserve"> </w:t>
       </w:r>
       <w:r>
-        <w:t xml:space="preserve">“vhalt -r pc1” </w:t>
-      </w:r>
-      <w:r>
-        <w:t xml:space="preserve"> (s</w:t>
+        <w:t>“</w:t>
+      </w:r>
+      <w:proofErr w:type="spellStart"/>
+      <w:r>
+        <w:t>vhalt</w:t>
+      </w:r>
+      <w:proofErr w:type="spellEnd"/>
+      <w:r>
+        <w:t xml:space="preserve"> -r pc</w:t>
+      </w:r>
+      <w:proofErr w:type="gramStart"/>
+      <w:r>
+        <w:t xml:space="preserve">1” </w:t>
+      </w:r>
+      <w:r>
+        <w:t xml:space="preserve"> (</w:t>
+      </w:r>
+      <w:proofErr w:type="gramEnd"/>
+      <w:r>
+        <w:t>s</w:t>
       </w:r>
       <w:r>
         <w:t>hould s</w:t>
@@ -3209,7 +3929,15 @@
         <w:t xml:space="preserve"> </w:t>
       </w:r>
       <w:r>
-        <w:t>c0:b5:d7:7c:09:65</w:t>
+        <w:t>c</w:t>
+      </w:r>
+      <w:proofErr w:type="gramStart"/>
+      <w:r>
+        <w:t>0:b</w:t>
+      </w:r>
+      <w:proofErr w:type="gramEnd"/>
+      <w:r>
+        <w:t>5:d7:7c:09:65</w:t>
       </w:r>
       <w:r>
         <w:br/>
@@ -3464,16 +4192,12 @@
         <w:ind w:left="360" w:firstLine="360"/>
       </w:pPr>
     </w:p>
-    <w:p>
-      <w:r>
-        <w:br w:type="page"/>
-      </w:r>
-    </w:p>
-    <w:p>
-      <w:pPr>
-        <w:ind w:left="360" w:firstLine="360"/>
-      </w:pPr>
-    </w:p>
+    <w:p/>
+    <w:p/>
+    <w:p/>
+    <w:p/>
+    <w:p/>
+    <w:p/>
     <w:p/>
     <w:p>
       <w:pPr>
@@ -3484,6 +4208,7 @@
         </w:numPr>
       </w:pPr>
       <w:r>
+        <w:lastRenderedPageBreak/>
         <w:t>What is the source and destination IP address of this HTTP packet?</w:t>
       </w:r>
     </w:p>
@@ -3492,8 +4217,13 @@
         <w:ind w:left="720"/>
       </w:pPr>
       <w:r>
-        <w:t>Source IP address :</w:t>
-      </w:r>
+        <w:t xml:space="preserve">Source IP </w:t>
+      </w:r>
+      <w:proofErr w:type="gramStart"/>
+      <w:r>
+        <w:t>address :</w:t>
+      </w:r>
+      <w:proofErr w:type="gramEnd"/>
       <w:r>
         <w:t xml:space="preserve"> </w:t>
       </w:r>
@@ -3733,7 +4463,6 @@
         <w:br w:type="page"/>
       </w:r>
     </w:p>
-    <w:p/>
     <w:p>
       <w:pPr>
         <w:pStyle w:val="ListParagraph"/>
@@ -3743,6 +4472,7 @@
         </w:numPr>
       </w:pPr>
       <w:r>
+        <w:lastRenderedPageBreak/>
         <w:t>What is the source and destination port of this HTTP packet? Provide a screenshot to prove it</w:t>
       </w:r>
     </w:p>
@@ -3751,8 +4481,13 @@
         <w:ind w:left="720"/>
       </w:pPr>
       <w:r>
-        <w:t>Source port :</w:t>
-      </w:r>
+        <w:t xml:space="preserve">Source </w:t>
+      </w:r>
+      <w:proofErr w:type="gramStart"/>
+      <w:r>
+        <w:t>port :</w:t>
+      </w:r>
+      <w:proofErr w:type="gramEnd"/>
       <w:r>
         <w:t xml:space="preserve"> 58400</w:t>
       </w:r>
@@ -4011,7 +4746,6 @@
         <w:br w:type="page"/>
       </w:r>
     </w:p>
-    <w:p/>
     <w:p>
       <w:pPr>
         <w:pStyle w:val="ListParagraph"/>
@@ -4021,6 +4755,7 @@
         </w:numPr>
       </w:pPr>
       <w:r>
+        <w:lastRenderedPageBreak/>
         <w:t>What is the host name of this HTTP Get packet?</w:t>
       </w:r>
     </w:p>
@@ -4194,11 +4929,6 @@
     </w:p>
     <w:p>
       <w:pPr>
-        <w:ind w:firstLine="720"/>
-      </w:pPr>
-    </w:p>
-    <w:p>
-      <w:pPr>
         <w:pStyle w:val="ListParagraph"/>
         <w:numPr>
           <w:ilvl w:val="0"/>
@@ -4206,6 +4936,7 @@
         </w:numPr>
       </w:pPr>
       <w:r>
+        <w:lastRenderedPageBreak/>
         <w:t>Find the HTTP Response belonging to the HTTP Get packet. How much time elapsed between the HTTP Get and HTTP response?</w:t>
       </w:r>
     </w:p>
@@ -11658,7 +12389,7 @@
 </file>
 
 <file path=customXml/itemProps1.xml><?xml version="1.0" encoding="utf-8"?>
-<ds:datastoreItem xmlns:ds="http://schemas.openxmlformats.org/officeDocument/2006/customXml" ds:itemID="{66C46440-1023-4884-9E68-5018A3067977}">
+<ds:datastoreItem xmlns:ds="http://schemas.openxmlformats.org/officeDocument/2006/customXml" ds:itemID="{E765795F-D13F-4651-A12E-B15750EA04A0}">
   <ds:schemaRefs>
     <ds:schemaRef ds:uri="http://schemas.openxmlformats.org/officeDocument/2006/bibliography"/>
   </ds:schemaRefs>

</xml_diff>

<commit_message>
Added lab to directory
</commit_message>
<xml_diff>
--- a/netkit-lab/Assignment-Week-7-Michael-Nacedo.docx
+++ b/netkit-lab/Assignment-Week-7-Michael-Nacedo.docx
@@ -251,37 +251,14 @@
                                 <w:b/>
                                 <w:lang w:val="en-US"/>
                               </w:rPr>
-                              <w:t xml:space="preserve">Michael </w:t>
-                            </w:r>
-                            <w:proofErr w:type="spellStart"/>
-                            <w:r>
-                              <w:rPr>
-                                <w:b/>
-                                <w:lang w:val="en-US"/>
-                              </w:rPr>
-                              <w:t>Ebowusim</w:t>
-                            </w:r>
-                            <w:proofErr w:type="spellEnd"/>
-                            <w:r>
-                              <w:rPr>
-                                <w:b/>
-                                <w:lang w:val="en-US"/>
-                              </w:rPr>
-                              <w:t>, Nacedo</w:t>
+                              <w:t>Michael Ebowusim, Nacedo</w:t>
                             </w:r>
                             <w:r>
                               <w:rPr>
                                 <w:b/>
                                 <w:lang w:val="en-US"/>
                               </w:rPr>
-                              <w:t xml:space="preserve"> </w:t>
-                            </w:r>
-                            <w:r>
-                              <w:rPr>
-                                <w:b/>
-                                <w:lang w:val="en-US"/>
-                              </w:rPr>
-                              <w:t>Zorgvol</w:t>
+                              <w:t xml:space="preserve"> Zorgvol</w:t>
                             </w:r>
                           </w:p>
                         </w:txbxContent>
@@ -640,23 +617,7 @@
           <w:i w:val="0"/>
           <w:iCs w:val="0"/>
         </w:rPr>
-        <w:t xml:space="preserve">s which includes a </w:t>
-      </w:r>
-      <w:proofErr w:type="spellStart"/>
-      <w:r>
-        <w:rPr>
-          <w:i w:val="0"/>
-          <w:iCs w:val="0"/>
-        </w:rPr>
-        <w:t>Netkit</w:t>
-      </w:r>
-      <w:proofErr w:type="spellEnd"/>
-      <w:r>
-        <w:rPr>
-          <w:i w:val="0"/>
-          <w:iCs w:val="0"/>
-        </w:rPr>
-        <w:t xml:space="preserve"> project and several questions. Both students in pair must deliver </w:t>
+        <w:t xml:space="preserve">s which includes a Netkit project and several questions. Both students in pair must deliver </w:t>
       </w:r>
       <w:r>
         <w:rPr>
@@ -919,7 +880,6 @@
         </w:rPr>
         <w:t xml:space="preserve">and </w:t>
       </w:r>
-      <w:proofErr w:type="gramStart"/>
       <w:r>
         <w:rPr>
           <w:i w:val="0"/>
@@ -927,7 +887,6 @@
         </w:rPr>
         <w:t>evidences</w:t>
       </w:r>
-      <w:proofErr w:type="gramEnd"/>
       <w:r>
         <w:rPr>
           <w:i w:val="0"/>
@@ -960,23 +919,7 @@
           <w:i w:val="0"/>
           <w:iCs w:val="0"/>
         </w:rPr>
-        <w:t xml:space="preserve">Week8 (including all the answers and </w:t>
-      </w:r>
-      <w:proofErr w:type="gramStart"/>
-      <w:r>
-        <w:rPr>
-          <w:i w:val="0"/>
-          <w:iCs w:val="0"/>
-        </w:rPr>
-        <w:t>evidences</w:t>
-      </w:r>
-      <w:proofErr w:type="gramEnd"/>
-      <w:r>
-        <w:rPr>
-          <w:i w:val="0"/>
-          <w:iCs w:val="0"/>
-        </w:rPr>
-        <w:t>)</w:t>
+        <w:t>Week8 (including all the answers and evidences)</w:t>
       </w:r>
     </w:p>
     <w:p>
@@ -1010,23 +953,7 @@
           <w:i w:val="0"/>
           <w:iCs w:val="0"/>
         </w:rPr>
-        <w:t xml:space="preserve">(including all the answers and </w:t>
-      </w:r>
-      <w:proofErr w:type="gramStart"/>
-      <w:r>
-        <w:rPr>
-          <w:i w:val="0"/>
-          <w:iCs w:val="0"/>
-        </w:rPr>
-        <w:t>evidences</w:t>
-      </w:r>
-      <w:proofErr w:type="gramEnd"/>
-      <w:r>
-        <w:rPr>
-          <w:i w:val="0"/>
-          <w:iCs w:val="0"/>
-        </w:rPr>
-        <w:t>)</w:t>
+        <w:t>(including all the answers and evidences)</w:t>
       </w:r>
     </w:p>
     <w:p>
@@ -1060,23 +987,7 @@
           <w:i w:val="0"/>
           <w:iCs w:val="0"/>
         </w:rPr>
-        <w:t xml:space="preserve">(including all the answers and </w:t>
-      </w:r>
-      <w:proofErr w:type="gramStart"/>
-      <w:r>
-        <w:rPr>
-          <w:i w:val="0"/>
-          <w:iCs w:val="0"/>
-        </w:rPr>
-        <w:t>evidences</w:t>
-      </w:r>
-      <w:proofErr w:type="gramEnd"/>
-      <w:r>
-        <w:rPr>
-          <w:i w:val="0"/>
-          <w:iCs w:val="0"/>
-        </w:rPr>
-        <w:t>)</w:t>
+        <w:t>(including all the answers and evidences)</w:t>
       </w:r>
     </w:p>
     <w:p>
@@ -1364,7 +1275,6 @@
           <w:iCs w:val="0"/>
         </w:rPr>
       </w:pPr>
-      <w:proofErr w:type="spellStart"/>
       <w:r>
         <w:rPr>
           <w:i w:val="0"/>
@@ -1372,7 +1282,6 @@
         </w:rPr>
         <w:t>Netkit</w:t>
       </w:r>
-      <w:proofErr w:type="spellEnd"/>
       <w:r>
         <w:rPr>
           <w:i w:val="0"/>
@@ -1454,7 +1363,6 @@
         </w:rPr>
         <w:t xml:space="preserve">your </w:t>
       </w:r>
-      <w:proofErr w:type="spellStart"/>
       <w:r>
         <w:rPr>
           <w:i w:val="0"/>
@@ -1467,15 +1375,7 @@
           <w:i w:val="0"/>
           <w:iCs w:val="0"/>
         </w:rPr>
-        <w:t>etkit</w:t>
-      </w:r>
-      <w:proofErr w:type="spellEnd"/>
-      <w:r>
-        <w:rPr>
-          <w:i w:val="0"/>
-          <w:iCs w:val="0"/>
-        </w:rPr>
-        <w:t xml:space="preserve"> </w:t>
+        <w:t xml:space="preserve">etkit </w:t>
       </w:r>
       <w:r>
         <w:rPr>
@@ -1567,828 +1467,540 @@
         <w:rPr>
           <w:rFonts w:ascii="Consolas" w:eastAsia="Consolas" w:hAnsi="Consolas" w:cs="Consolas"/>
         </w:rPr>
-        <w:t xml:space="preserve">#make a new directory named </w:t>
-      </w:r>
-      <w:proofErr w:type="spellStart"/>
-      <w:r>
+        <w:t>#make a new directory named ieo</w:t>
+      </w:r>
+    </w:p>
+    <w:p>
+      <w:pPr>
+        <w:spacing w:after="80"/>
         <w:rPr>
           <w:rFonts w:ascii="Consolas" w:eastAsia="Consolas" w:hAnsi="Consolas" w:cs="Consolas"/>
-        </w:rPr>
-        <w:t>ieo</w:t>
-      </w:r>
-      <w:proofErr w:type="spellEnd"/>
+          <w:i w:val="0"/>
+          <w:iCs w:val="0"/>
+        </w:rPr>
+      </w:pPr>
+      <w:r>
+        <w:rPr>
+          <w:rFonts w:ascii="Consolas" w:eastAsia="Consolas" w:hAnsi="Consolas" w:cs="Consolas"/>
+          <w:i w:val="0"/>
+          <w:iCs w:val="0"/>
+        </w:rPr>
+        <w:t>mkdir ieo</w:t>
+      </w:r>
     </w:p>
     <w:p>
       <w:pPr>
         <w:spacing w:after="80"/>
         <w:rPr>
           <w:rFonts w:ascii="Consolas" w:eastAsia="Consolas" w:hAnsi="Consolas" w:cs="Consolas"/>
-          <w:i w:val="0"/>
-          <w:iCs w:val="0"/>
-        </w:rPr>
-      </w:pPr>
-      <w:proofErr w:type="spellStart"/>
+        </w:rPr>
+      </w:pPr>
       <w:r>
         <w:rPr>
           <w:rFonts w:ascii="Consolas" w:eastAsia="Consolas" w:hAnsi="Consolas" w:cs="Consolas"/>
-          <w:i w:val="0"/>
-          <w:iCs w:val="0"/>
-        </w:rPr>
-        <w:t>mkdir</w:t>
-      </w:r>
-      <w:proofErr w:type="spellEnd"/>
-      <w:r>
+        </w:rPr>
+        <w:t>#go to this directory and initialize your local repository</w:t>
+      </w:r>
+    </w:p>
+    <w:p>
+      <w:pPr>
+        <w:spacing w:after="80"/>
         <w:rPr>
           <w:rFonts w:ascii="Consolas" w:eastAsia="Consolas" w:hAnsi="Consolas" w:cs="Consolas"/>
           <w:i w:val="0"/>
           <w:iCs w:val="0"/>
         </w:rPr>
+      </w:pPr>
+      <w:r>
+        <w:rPr>
+          <w:rFonts w:ascii="Consolas" w:eastAsia="Consolas" w:hAnsi="Consolas" w:cs="Consolas"/>
+          <w:i w:val="0"/>
+          <w:iCs w:val="0"/>
+        </w:rPr>
+        <w:t>cd ieo</w:t>
+      </w:r>
+    </w:p>
+    <w:p>
+      <w:pPr>
+        <w:spacing w:after="80"/>
+        <w:rPr>
+          <w:rFonts w:ascii="Consolas" w:eastAsia="Consolas" w:hAnsi="Consolas" w:cs="Consolas"/>
+          <w:i w:val="0"/>
+          <w:iCs w:val="0"/>
+        </w:rPr>
+      </w:pPr>
+      <w:r>
+        <w:rPr>
+          <w:rFonts w:ascii="Consolas" w:eastAsia="Consolas" w:hAnsi="Consolas" w:cs="Consolas"/>
+          <w:i w:val="0"/>
+          <w:iCs w:val="0"/>
+        </w:rPr>
+        <w:t>git init</w:t>
+      </w:r>
+    </w:p>
+    <w:p>
+      <w:pPr>
+        <w:spacing w:after="80"/>
+        <w:rPr>
+          <w:rFonts w:ascii="Consolas" w:eastAsia="Consolas" w:hAnsi="Consolas" w:cs="Consolas"/>
+          <w:i w:val="0"/>
+          <w:iCs w:val="0"/>
+        </w:rPr>
+      </w:pPr>
+      <w:r>
+        <w:rPr>
+          <w:rFonts w:ascii="Consolas" w:eastAsia="Consolas" w:hAnsi="Consolas" w:cs="Consolas"/>
+          <w:i w:val="0"/>
+          <w:iCs w:val="0"/>
+        </w:rPr>
+        <w:t xml:space="preserve">git remote add origin </w:t>
+      </w:r>
+      <w:r>
+        <w:rPr>
+          <w:rFonts w:ascii="Consolas" w:eastAsia="Consolas" w:hAnsi="Consolas" w:cs="Consolas"/>
+          <w:i w:val="0"/>
+          <w:iCs w:val="0"/>
+        </w:rPr>
+        <w:t>&lt;your-project-url&gt;</w:t>
+      </w:r>
+    </w:p>
+    <w:p>
+      <w:pPr>
+        <w:spacing w:after="80"/>
+        <w:rPr>
+          <w:rFonts w:ascii="Consolas" w:eastAsia="Consolas" w:hAnsi="Consolas" w:cs="Consolas"/>
+          <w:i w:val="0"/>
+          <w:iCs w:val="0"/>
+        </w:rPr>
+      </w:pPr>
+      <w:r>
+        <w:rPr>
+          <w:rFonts w:ascii="Consolas" w:eastAsia="Consolas" w:hAnsi="Consolas" w:cs="Consolas"/>
+          <w:i w:val="0"/>
+          <w:iCs w:val="0"/>
+        </w:rPr>
+        <w:t>git pull origin master</w:t>
+      </w:r>
+    </w:p>
+    <w:p>
+      <w:pPr>
+        <w:spacing w:after="80"/>
+        <w:rPr>
+          <w:rFonts w:ascii="Consolas" w:eastAsia="Consolas" w:hAnsi="Consolas" w:cs="Consolas"/>
+          <w:i w:val="0"/>
+          <w:iCs w:val="0"/>
+        </w:rPr>
+      </w:pPr>
+      <w:r>
+        <w:rPr>
+          <w:rFonts w:ascii="Consolas" w:eastAsia="Consolas" w:hAnsi="Consolas" w:cs="Consolas"/>
+          <w:i w:val="0"/>
+          <w:iCs w:val="0"/>
+        </w:rPr>
+        <w:t xml:space="preserve">#now create a sub-directory inside your working directory, with your full name </w:t>
+      </w:r>
+    </w:p>
+    <w:p>
+      <w:pPr>
+        <w:spacing w:after="80"/>
+        <w:rPr>
+          <w:rFonts w:ascii="Consolas" w:eastAsia="Consolas" w:hAnsi="Consolas" w:cs="Consolas"/>
+          <w:i w:val="0"/>
+          <w:iCs w:val="0"/>
+        </w:rPr>
+      </w:pPr>
+      <w:r>
+        <w:rPr>
+          <w:rFonts w:ascii="Consolas" w:eastAsia="Consolas" w:hAnsi="Consolas" w:cs="Consolas"/>
+          <w:i w:val="0"/>
+          <w:iCs w:val="0"/>
+        </w:rPr>
+        <w:t>mkdir &lt;your-full-name&gt;</w:t>
+      </w:r>
+    </w:p>
+    <w:p>
+      <w:pPr>
+        <w:spacing w:after="80"/>
+        <w:rPr>
+          <w:rFonts w:ascii="Consolas" w:eastAsia="Consolas" w:hAnsi="Consolas" w:cs="Consolas"/>
+          <w:i w:val="0"/>
+          <w:iCs w:val="0"/>
+        </w:rPr>
+      </w:pPr>
+      <w:r>
+        <w:rPr>
+          <w:rFonts w:ascii="Consolas" w:eastAsia="Consolas" w:hAnsi="Consolas" w:cs="Consolas"/>
+          <w:i w:val="0"/>
+          <w:iCs w:val="0"/>
+        </w:rPr>
+        <w:t xml:space="preserve">#go to this sub-directory </w:t>
+      </w:r>
+    </w:p>
+    <w:p>
+      <w:pPr>
+        <w:spacing w:after="80"/>
+        <w:rPr>
+          <w:rFonts w:ascii="Consolas" w:eastAsia="Consolas" w:hAnsi="Consolas" w:cs="Consolas"/>
+          <w:i w:val="0"/>
+          <w:iCs w:val="0"/>
+        </w:rPr>
+      </w:pPr>
+      <w:r>
+        <w:rPr>
+          <w:rFonts w:ascii="Consolas" w:eastAsia="Consolas" w:hAnsi="Consolas" w:cs="Consolas"/>
+          <w:i w:val="0"/>
+          <w:iCs w:val="0"/>
+        </w:rPr>
+        <w:t>cd &lt;your-full-name&gt;</w:t>
+      </w:r>
+    </w:p>
+    <w:p>
+      <w:pPr>
+        <w:spacing w:after="80"/>
+        <w:rPr>
+          <w:rFonts w:ascii="Consolas" w:eastAsia="Consolas" w:hAnsi="Consolas" w:cs="Consolas"/>
+          <w:i w:val="0"/>
+          <w:iCs w:val="0"/>
+        </w:rPr>
+      </w:pPr>
+      <w:r>
+        <w:rPr>
+          <w:rFonts w:ascii="Consolas" w:eastAsia="Consolas" w:hAnsi="Consolas" w:cs="Consolas"/>
+          <w:i w:val="0"/>
+          <w:iCs w:val="0"/>
+        </w:rPr>
+        <w:t>#enter the following command so that a void file with your i-account is created</w:t>
+      </w:r>
+    </w:p>
+    <w:p>
+      <w:pPr>
+        <w:spacing w:after="80"/>
+        <w:rPr>
+          <w:rFonts w:ascii="Consolas" w:eastAsia="Consolas" w:hAnsi="Consolas" w:cs="Consolas"/>
+          <w:i w:val="0"/>
+          <w:iCs w:val="0"/>
+        </w:rPr>
+      </w:pPr>
+      <w:r>
+        <w:rPr>
+          <w:rFonts w:ascii="Consolas" w:eastAsia="Consolas" w:hAnsi="Consolas" w:cs="Consolas"/>
+          <w:i w:val="0"/>
+          <w:iCs w:val="0"/>
+        </w:rPr>
+        <w:t>touch &lt;your-i-account&gt;</w:t>
+      </w:r>
+    </w:p>
+    <w:p>
+      <w:pPr>
+        <w:spacing w:after="80"/>
+        <w:rPr>
+          <w:rFonts w:ascii="Consolas" w:eastAsia="Consolas" w:hAnsi="Consolas" w:cs="Consolas"/>
+          <w:i w:val="0"/>
+          <w:iCs w:val="0"/>
+        </w:rPr>
+      </w:pPr>
+      <w:r>
+        <w:rPr>
+          <w:rFonts w:ascii="Consolas" w:eastAsia="Consolas" w:hAnsi="Consolas" w:cs="Consolas"/>
+          <w:i w:val="0"/>
+          <w:iCs w:val="0"/>
+        </w:rPr>
+        <w:t>#stage the contents of this directory to your git project</w:t>
+      </w:r>
+    </w:p>
+    <w:p>
+      <w:pPr>
+        <w:spacing w:after="80"/>
+        <w:rPr>
+          <w:rFonts w:ascii="Consolas" w:eastAsia="Consolas" w:hAnsi="Consolas" w:cs="Consolas"/>
+          <w:i w:val="0"/>
+          <w:iCs w:val="0"/>
+        </w:rPr>
+      </w:pPr>
+      <w:r>
+        <w:rPr>
+          <w:rFonts w:ascii="Consolas" w:eastAsia="Consolas" w:hAnsi="Consolas" w:cs="Consolas"/>
+          <w:i w:val="0"/>
+          <w:iCs w:val="0"/>
+        </w:rPr>
+        <w:t>git add .</w:t>
+      </w:r>
+    </w:p>
+    <w:p>
+      <w:pPr>
+        <w:spacing w:after="80"/>
+        <w:rPr>
+          <w:rFonts w:ascii="Consolas" w:eastAsia="Consolas" w:hAnsi="Consolas" w:cs="Consolas"/>
+          <w:i w:val="0"/>
+          <w:iCs w:val="0"/>
+        </w:rPr>
+      </w:pPr>
+      <w:r>
+        <w:rPr>
+          <w:rFonts w:ascii="Consolas" w:eastAsia="Consolas" w:hAnsi="Consolas" w:cs="Consolas"/>
+          <w:i w:val="0"/>
+          <w:iCs w:val="0"/>
+        </w:rPr>
+        <w:t>#one of the group members needs to make also a sub-directory named "netkit-lab" inside the working directory</w:t>
+      </w:r>
+    </w:p>
+    <w:p>
+      <w:pPr>
+        <w:spacing w:after="80"/>
+        <w:rPr>
+          <w:rFonts w:ascii="Consolas" w:eastAsia="Consolas" w:hAnsi="Consolas" w:cs="Consolas"/>
+          <w:i w:val="0"/>
+          <w:iCs w:val="0"/>
+        </w:rPr>
+      </w:pPr>
+      <w:r>
+        <w:rPr>
+          <w:rFonts w:ascii="Consolas" w:eastAsia="Consolas" w:hAnsi="Consolas" w:cs="Consolas"/>
+          <w:i w:val="0"/>
+          <w:iCs w:val="0"/>
+        </w:rPr>
+        <w:t>#the other group member(s) will get access to it after synchronizing with the remote repository using  "git pull"</w:t>
+      </w:r>
+    </w:p>
+    <w:p>
+      <w:pPr>
+        <w:spacing w:after="80"/>
+        <w:rPr>
+          <w:rFonts w:ascii="Consolas" w:eastAsia="Consolas" w:hAnsi="Consolas" w:cs="Consolas"/>
+          <w:i w:val="0"/>
+          <w:iCs w:val="0"/>
+        </w:rPr>
+      </w:pPr>
+      <w:r>
+        <w:rPr>
+          <w:rFonts w:ascii="Consolas" w:eastAsia="Consolas" w:hAnsi="Consolas" w:cs="Consolas"/>
+          <w:i w:val="0"/>
+          <w:iCs w:val="0"/>
+        </w:rPr>
+        <w:t xml:space="preserve">    #go back to ieo</w:t>
+      </w:r>
+    </w:p>
+    <w:p>
+      <w:pPr>
+        <w:spacing w:after="80"/>
+        <w:rPr>
+          <w:rFonts w:ascii="Consolas" w:eastAsia="Consolas" w:hAnsi="Consolas" w:cs="Consolas"/>
+          <w:i w:val="0"/>
+          <w:iCs w:val="0"/>
+        </w:rPr>
+      </w:pPr>
+      <w:r>
+        <w:rPr>
+          <w:rFonts w:ascii="Consolas" w:eastAsia="Consolas" w:hAnsi="Consolas" w:cs="Consolas"/>
+          <w:i w:val="0"/>
+          <w:iCs w:val="0"/>
+        </w:rPr>
+        <w:t xml:space="preserve">    cd ..</w:t>
+      </w:r>
+    </w:p>
+    <w:p>
+      <w:pPr>
+        <w:spacing w:after="80"/>
+        <w:rPr>
+          <w:rFonts w:ascii="Consolas" w:eastAsia="Consolas" w:hAnsi="Consolas" w:cs="Consolas"/>
+          <w:i w:val="0"/>
+          <w:iCs w:val="0"/>
+        </w:rPr>
+      </w:pPr>
+      <w:r>
+        <w:rPr>
+          <w:rFonts w:ascii="Consolas" w:eastAsia="Consolas" w:hAnsi="Consolas" w:cs="Consolas"/>
+          <w:i w:val="0"/>
+          <w:iCs w:val="0"/>
+        </w:rPr>
+        <w:t xml:space="preserve">    mkdir netkit-lab</w:t>
+      </w:r>
+    </w:p>
+    <w:p>
+      <w:pPr>
+        <w:spacing w:after="80"/>
+        <w:rPr>
+          <w:rFonts w:ascii="Consolas" w:eastAsia="Consolas" w:hAnsi="Consolas" w:cs="Consolas"/>
+          <w:i w:val="0"/>
+          <w:iCs w:val="0"/>
+        </w:rPr>
+      </w:pPr>
+      <w:r>
+        <w:rPr>
+          <w:rFonts w:ascii="Consolas" w:eastAsia="Consolas" w:hAnsi="Consolas" w:cs="Consolas"/>
+          <w:i w:val="0"/>
+          <w:iCs w:val="0"/>
+        </w:rPr>
+        <w:t xml:space="preserve">    #go to this sub-directory </w:t>
+      </w:r>
+    </w:p>
+    <w:p>
+      <w:pPr>
+        <w:spacing w:after="80"/>
+        <w:rPr>
+          <w:rFonts w:ascii="Consolas" w:eastAsia="Consolas" w:hAnsi="Consolas" w:cs="Consolas"/>
+          <w:i w:val="0"/>
+          <w:iCs w:val="0"/>
+        </w:rPr>
+      </w:pPr>
+      <w:r>
+        <w:rPr>
+          <w:rFonts w:ascii="Consolas" w:eastAsia="Consolas" w:hAnsi="Consolas" w:cs="Consolas"/>
+          <w:i w:val="0"/>
+          <w:iCs w:val="0"/>
+        </w:rPr>
+        <w:t xml:space="preserve">    cd netkit-lab</w:t>
+      </w:r>
+    </w:p>
+    <w:p>
+      <w:pPr>
+        <w:spacing w:after="80"/>
+        <w:rPr>
+          <w:rFonts w:ascii="Consolas" w:eastAsia="Consolas" w:hAnsi="Consolas" w:cs="Consolas"/>
+          <w:i w:val="0"/>
+          <w:iCs w:val="0"/>
+        </w:rPr>
+      </w:pPr>
+      <w:r>
+        <w:rPr>
+          <w:rFonts w:ascii="Consolas" w:eastAsia="Consolas" w:hAnsi="Consolas" w:cs="Consolas"/>
+          <w:i w:val="0"/>
+          <w:iCs w:val="0"/>
+        </w:rPr>
+        <w:t xml:space="preserve">    #enter the following command so that a void file with your i-account is created</w:t>
+      </w:r>
+    </w:p>
+    <w:p>
+      <w:pPr>
+        <w:spacing w:after="80"/>
+        <w:rPr>
+          <w:rFonts w:ascii="Consolas" w:eastAsia="Consolas" w:hAnsi="Consolas" w:cs="Consolas"/>
+          <w:i w:val="0"/>
+          <w:iCs w:val="0"/>
+        </w:rPr>
+      </w:pPr>
+      <w:r>
+        <w:rPr>
+          <w:rFonts w:ascii="Consolas" w:eastAsia="Consolas" w:hAnsi="Consolas" w:cs="Consolas"/>
+          <w:i w:val="0"/>
+          <w:iCs w:val="0"/>
+        </w:rPr>
+        <w:t xml:space="preserve">    touch readme</w:t>
+      </w:r>
+    </w:p>
+    <w:p>
+      <w:pPr>
+        <w:spacing w:after="80"/>
+        <w:rPr>
+          <w:rFonts w:ascii="Consolas" w:eastAsia="Consolas" w:hAnsi="Consolas" w:cs="Consolas"/>
+          <w:i w:val="0"/>
+          <w:iCs w:val="0"/>
+        </w:rPr>
+      </w:pPr>
+      <w:r>
+        <w:rPr>
+          <w:rFonts w:ascii="Consolas" w:eastAsia="Consolas" w:hAnsi="Consolas" w:cs="Consolas"/>
+          <w:i w:val="0"/>
+          <w:iCs w:val="0"/>
+        </w:rPr>
+        <w:t xml:space="preserve">    #stage the contents also of this directory to your git project</w:t>
+      </w:r>
+    </w:p>
+    <w:p>
+      <w:pPr>
+        <w:spacing w:after="80"/>
+        <w:rPr>
+          <w:rFonts w:ascii="Consolas" w:eastAsia="Consolas" w:hAnsi="Consolas" w:cs="Consolas"/>
+          <w:i w:val="0"/>
+          <w:iCs w:val="0"/>
+        </w:rPr>
+      </w:pPr>
+      <w:r>
+        <w:rPr>
+          <w:rFonts w:ascii="Consolas" w:eastAsia="Consolas" w:hAnsi="Consolas" w:cs="Consolas"/>
+          <w:i w:val="0"/>
+          <w:iCs w:val="0"/>
+        </w:rPr>
+        <w:t xml:space="preserve">    git add .</w:t>
+      </w:r>
+    </w:p>
+    <w:p>
+      <w:pPr>
+        <w:spacing w:after="80"/>
+        <w:rPr>
+          <w:rFonts w:ascii="Consolas" w:eastAsia="Consolas" w:hAnsi="Consolas" w:cs="Consolas"/>
+        </w:rPr>
+      </w:pPr>
+      <w:r>
+        <w:rPr>
+          <w:rFonts w:ascii="Consolas" w:eastAsia="Consolas" w:hAnsi="Consolas" w:cs="Consolas"/>
+        </w:rPr>
+        <w:t>#commit the changes to the local repository</w:t>
+      </w:r>
+    </w:p>
+    <w:p>
+      <w:pPr>
+        <w:spacing w:after="80"/>
+        <w:rPr>
+          <w:rFonts w:ascii="Consolas" w:eastAsia="Consolas" w:hAnsi="Consolas" w:cs="Consolas"/>
+          <w:i w:val="0"/>
+          <w:iCs w:val="0"/>
+        </w:rPr>
+      </w:pPr>
+      <w:r>
+        <w:rPr>
+          <w:rFonts w:ascii="Consolas" w:eastAsia="Consolas" w:hAnsi="Consolas" w:cs="Consolas"/>
+          <w:i w:val="0"/>
+          <w:iCs w:val="0"/>
+        </w:rPr>
+        <w:t>git commit -m "&lt;your-full-name&gt; folder initialized"</w:t>
+      </w:r>
+    </w:p>
+    <w:p>
+      <w:pPr>
+        <w:spacing w:after="80"/>
+        <w:rPr>
+          <w:rFonts w:ascii="Consolas" w:eastAsia="Consolas" w:hAnsi="Consolas" w:cs="Consolas"/>
+        </w:rPr>
+      </w:pPr>
+      <w:r>
+        <w:rPr>
+          <w:rFonts w:ascii="Consolas" w:eastAsia="Consolas" w:hAnsi="Consolas" w:cs="Consolas"/>
+        </w:rPr>
+        <w:t>#now you can update the remote repository</w:t>
+      </w:r>
+    </w:p>
+    <w:p>
+      <w:pPr>
+        <w:spacing w:after="80"/>
+        <w:rPr>
+          <w:rFonts w:ascii="Consolas" w:eastAsia="Consolas" w:hAnsi="Consolas" w:cs="Consolas"/>
+          <w:i w:val="0"/>
+          <w:iCs w:val="0"/>
+        </w:rPr>
+      </w:pPr>
+      <w:r>
+        <w:rPr>
+          <w:rFonts w:ascii="Consolas" w:eastAsia="Consolas" w:hAnsi="Consolas" w:cs="Consolas"/>
+          <w:i w:val="0"/>
+          <w:iCs w:val="0"/>
+        </w:rPr>
+        <w:t>git push -u origin master</w:t>
+      </w:r>
+    </w:p>
+    <w:p>
+      <w:r>
+        <w:rPr>
+          <w:rFonts w:ascii="Calibri" w:eastAsia="Calibri" w:hAnsi="Calibri" w:cs="Calibri"/>
+        </w:rPr>
         <w:t xml:space="preserve"> </w:t>
       </w:r>
-      <w:proofErr w:type="spellStart"/>
-      <w:r>
-        <w:rPr>
-          <w:rFonts w:ascii="Consolas" w:eastAsia="Consolas" w:hAnsi="Consolas" w:cs="Consolas"/>
-          <w:i w:val="0"/>
-          <w:iCs w:val="0"/>
-        </w:rPr>
-        <w:t>ieo</w:t>
-      </w:r>
-      <w:proofErr w:type="spellEnd"/>
-    </w:p>
-    <w:p>
-      <w:pPr>
-        <w:spacing w:after="80"/>
-        <w:rPr>
-          <w:rFonts w:ascii="Consolas" w:eastAsia="Consolas" w:hAnsi="Consolas" w:cs="Consolas"/>
-        </w:rPr>
-      </w:pPr>
-      <w:r>
-        <w:rPr>
-          <w:rFonts w:ascii="Consolas" w:eastAsia="Consolas" w:hAnsi="Consolas" w:cs="Consolas"/>
-        </w:rPr>
-        <w:t>#go to this directory and initialize your local repository</w:t>
-      </w:r>
-    </w:p>
-    <w:p>
-      <w:pPr>
-        <w:spacing w:after="80"/>
-        <w:rPr>
-          <w:rFonts w:ascii="Consolas" w:eastAsia="Consolas" w:hAnsi="Consolas" w:cs="Consolas"/>
-          <w:i w:val="0"/>
-          <w:iCs w:val="0"/>
-        </w:rPr>
-      </w:pPr>
-      <w:r>
-        <w:rPr>
-          <w:rFonts w:ascii="Consolas" w:eastAsia="Consolas" w:hAnsi="Consolas" w:cs="Consolas"/>
-          <w:i w:val="0"/>
-          <w:iCs w:val="0"/>
-        </w:rPr>
-        <w:t xml:space="preserve">cd </w:t>
-      </w:r>
-      <w:proofErr w:type="spellStart"/>
-      <w:r>
-        <w:rPr>
-          <w:rFonts w:ascii="Consolas" w:eastAsia="Consolas" w:hAnsi="Consolas" w:cs="Consolas"/>
-          <w:i w:val="0"/>
-          <w:iCs w:val="0"/>
-        </w:rPr>
-        <w:t>ieo</w:t>
-      </w:r>
-      <w:proofErr w:type="spellEnd"/>
-    </w:p>
-    <w:p>
-      <w:pPr>
-        <w:spacing w:after="80"/>
-        <w:rPr>
-          <w:rFonts w:ascii="Consolas" w:eastAsia="Consolas" w:hAnsi="Consolas" w:cs="Consolas"/>
-          <w:i w:val="0"/>
-          <w:iCs w:val="0"/>
-        </w:rPr>
-      </w:pPr>
-      <w:r>
-        <w:rPr>
-          <w:rFonts w:ascii="Consolas" w:eastAsia="Consolas" w:hAnsi="Consolas" w:cs="Consolas"/>
-          <w:i w:val="0"/>
-          <w:iCs w:val="0"/>
-        </w:rPr>
-        <w:t xml:space="preserve">git </w:t>
-      </w:r>
-      <w:proofErr w:type="spellStart"/>
-      <w:r>
-        <w:rPr>
-          <w:rFonts w:ascii="Consolas" w:eastAsia="Consolas" w:hAnsi="Consolas" w:cs="Consolas"/>
-          <w:i w:val="0"/>
-          <w:iCs w:val="0"/>
-        </w:rPr>
-        <w:t>init</w:t>
-      </w:r>
-      <w:proofErr w:type="spellEnd"/>
-    </w:p>
-    <w:p>
-      <w:pPr>
-        <w:spacing w:after="80"/>
-        <w:rPr>
-          <w:rFonts w:ascii="Consolas" w:eastAsia="Consolas" w:hAnsi="Consolas" w:cs="Consolas"/>
-          <w:i w:val="0"/>
-          <w:iCs w:val="0"/>
-        </w:rPr>
-      </w:pPr>
-      <w:r>
-        <w:rPr>
-          <w:rFonts w:ascii="Consolas" w:eastAsia="Consolas" w:hAnsi="Consolas" w:cs="Consolas"/>
-          <w:i w:val="0"/>
-          <w:iCs w:val="0"/>
-        </w:rPr>
-        <w:t xml:space="preserve">git </w:t>
-      </w:r>
-      <w:proofErr w:type="gramStart"/>
-      <w:r>
-        <w:rPr>
-          <w:rFonts w:ascii="Consolas" w:eastAsia="Consolas" w:hAnsi="Consolas" w:cs="Consolas"/>
-          <w:i w:val="0"/>
-          <w:iCs w:val="0"/>
-        </w:rPr>
-        <w:t>remote</w:t>
-      </w:r>
-      <w:proofErr w:type="gramEnd"/>
-      <w:r>
-        <w:rPr>
-          <w:rFonts w:ascii="Consolas" w:eastAsia="Consolas" w:hAnsi="Consolas" w:cs="Consolas"/>
-          <w:i w:val="0"/>
-          <w:iCs w:val="0"/>
-        </w:rPr>
-        <w:t xml:space="preserve"> add origin </w:t>
-      </w:r>
-      <w:r>
-        <w:rPr>
-          <w:rFonts w:ascii="Consolas" w:eastAsia="Consolas" w:hAnsi="Consolas" w:cs="Consolas"/>
-          <w:i w:val="0"/>
-          <w:iCs w:val="0"/>
-        </w:rPr>
-        <w:t>&lt;your-project-</w:t>
-      </w:r>
-      <w:proofErr w:type="spellStart"/>
-      <w:r>
-        <w:rPr>
-          <w:rFonts w:ascii="Consolas" w:eastAsia="Consolas" w:hAnsi="Consolas" w:cs="Consolas"/>
-          <w:i w:val="0"/>
-          <w:iCs w:val="0"/>
-        </w:rPr>
-        <w:t>url</w:t>
-      </w:r>
-      <w:proofErr w:type="spellEnd"/>
-      <w:r>
-        <w:rPr>
-          <w:rFonts w:ascii="Consolas" w:eastAsia="Consolas" w:hAnsi="Consolas" w:cs="Consolas"/>
-          <w:i w:val="0"/>
-          <w:iCs w:val="0"/>
-        </w:rPr>
-        <w:t>&gt;</w:t>
-      </w:r>
-    </w:p>
-    <w:p>
-      <w:pPr>
-        <w:spacing w:after="80"/>
-        <w:rPr>
-          <w:rFonts w:ascii="Consolas" w:eastAsia="Consolas" w:hAnsi="Consolas" w:cs="Consolas"/>
-          <w:i w:val="0"/>
-          <w:iCs w:val="0"/>
-        </w:rPr>
-      </w:pPr>
-      <w:proofErr w:type="gramStart"/>
-      <w:r>
-        <w:rPr>
-          <w:rFonts w:ascii="Consolas" w:eastAsia="Consolas" w:hAnsi="Consolas" w:cs="Consolas"/>
-          <w:i w:val="0"/>
-          <w:iCs w:val="0"/>
-        </w:rPr>
-        <w:t>git</w:t>
-      </w:r>
-      <w:proofErr w:type="gramEnd"/>
-      <w:r>
-        <w:rPr>
-          <w:rFonts w:ascii="Consolas" w:eastAsia="Consolas" w:hAnsi="Consolas" w:cs="Consolas"/>
-          <w:i w:val="0"/>
-          <w:iCs w:val="0"/>
-        </w:rPr>
-        <w:t xml:space="preserve"> pull origin master</w:t>
-      </w:r>
-    </w:p>
-    <w:p>
-      <w:pPr>
-        <w:spacing w:after="80"/>
-        <w:rPr>
-          <w:rFonts w:ascii="Consolas" w:eastAsia="Consolas" w:hAnsi="Consolas" w:cs="Consolas"/>
-          <w:i w:val="0"/>
-          <w:iCs w:val="0"/>
-        </w:rPr>
-      </w:pPr>
-      <w:r>
-        <w:rPr>
-          <w:rFonts w:ascii="Consolas" w:eastAsia="Consolas" w:hAnsi="Consolas" w:cs="Consolas"/>
-          <w:i w:val="0"/>
-          <w:iCs w:val="0"/>
-        </w:rPr>
-        <w:t xml:space="preserve">#now create a sub-directory inside your working directory, with your full name </w:t>
-      </w:r>
-    </w:p>
-    <w:p>
-      <w:pPr>
-        <w:spacing w:after="80"/>
-        <w:rPr>
-          <w:rFonts w:ascii="Consolas" w:eastAsia="Consolas" w:hAnsi="Consolas" w:cs="Consolas"/>
-          <w:i w:val="0"/>
-          <w:iCs w:val="0"/>
-        </w:rPr>
-      </w:pPr>
-      <w:proofErr w:type="spellStart"/>
-      <w:r>
-        <w:rPr>
-          <w:rFonts w:ascii="Consolas" w:eastAsia="Consolas" w:hAnsi="Consolas" w:cs="Consolas"/>
-          <w:i w:val="0"/>
-          <w:iCs w:val="0"/>
-        </w:rPr>
-        <w:t>mkdir</w:t>
-      </w:r>
-      <w:proofErr w:type="spellEnd"/>
-      <w:r>
-        <w:rPr>
-          <w:rFonts w:ascii="Consolas" w:eastAsia="Consolas" w:hAnsi="Consolas" w:cs="Consolas"/>
-          <w:i w:val="0"/>
-          <w:iCs w:val="0"/>
-        </w:rPr>
-        <w:t xml:space="preserve"> &lt;your-full-name&gt;</w:t>
-      </w:r>
-    </w:p>
-    <w:p>
-      <w:pPr>
-        <w:spacing w:after="80"/>
-        <w:rPr>
-          <w:rFonts w:ascii="Consolas" w:eastAsia="Consolas" w:hAnsi="Consolas" w:cs="Consolas"/>
-          <w:i w:val="0"/>
-          <w:iCs w:val="0"/>
-        </w:rPr>
-      </w:pPr>
-      <w:r>
-        <w:rPr>
-          <w:rFonts w:ascii="Consolas" w:eastAsia="Consolas" w:hAnsi="Consolas" w:cs="Consolas"/>
-          <w:i w:val="0"/>
-          <w:iCs w:val="0"/>
-        </w:rPr>
-        <w:t xml:space="preserve">#go to this sub-directory </w:t>
-      </w:r>
-    </w:p>
-    <w:p>
-      <w:pPr>
-        <w:spacing w:after="80"/>
-        <w:rPr>
-          <w:rFonts w:ascii="Consolas" w:eastAsia="Consolas" w:hAnsi="Consolas" w:cs="Consolas"/>
-          <w:i w:val="0"/>
-          <w:iCs w:val="0"/>
-        </w:rPr>
-      </w:pPr>
-      <w:r>
-        <w:rPr>
-          <w:rFonts w:ascii="Consolas" w:eastAsia="Consolas" w:hAnsi="Consolas" w:cs="Consolas"/>
-          <w:i w:val="0"/>
-          <w:iCs w:val="0"/>
-        </w:rPr>
-        <w:t>cd &lt;your-full-name&gt;</w:t>
-      </w:r>
-    </w:p>
-    <w:p>
-      <w:pPr>
-        <w:spacing w:after="80"/>
-        <w:rPr>
-          <w:rFonts w:ascii="Consolas" w:eastAsia="Consolas" w:hAnsi="Consolas" w:cs="Consolas"/>
-          <w:i w:val="0"/>
-          <w:iCs w:val="0"/>
-        </w:rPr>
-      </w:pPr>
-      <w:r>
-        <w:rPr>
-          <w:rFonts w:ascii="Consolas" w:eastAsia="Consolas" w:hAnsi="Consolas" w:cs="Consolas"/>
-          <w:i w:val="0"/>
-          <w:iCs w:val="0"/>
-        </w:rPr>
-        <w:t xml:space="preserve">#enter the following command so that a void file with your </w:t>
-      </w:r>
-      <w:proofErr w:type="spellStart"/>
-      <w:r>
-        <w:rPr>
-          <w:rFonts w:ascii="Consolas" w:eastAsia="Consolas" w:hAnsi="Consolas" w:cs="Consolas"/>
-          <w:i w:val="0"/>
-          <w:iCs w:val="0"/>
-        </w:rPr>
-        <w:t>i</w:t>
-      </w:r>
-      <w:proofErr w:type="spellEnd"/>
-      <w:r>
-        <w:rPr>
-          <w:rFonts w:ascii="Consolas" w:eastAsia="Consolas" w:hAnsi="Consolas" w:cs="Consolas"/>
-          <w:i w:val="0"/>
-          <w:iCs w:val="0"/>
-        </w:rPr>
-        <w:t>-account is created</w:t>
-      </w:r>
-    </w:p>
-    <w:p>
-      <w:pPr>
-        <w:spacing w:after="80"/>
-        <w:rPr>
-          <w:rFonts w:ascii="Consolas" w:eastAsia="Consolas" w:hAnsi="Consolas" w:cs="Consolas"/>
-          <w:i w:val="0"/>
-          <w:iCs w:val="0"/>
-        </w:rPr>
-      </w:pPr>
-      <w:r>
-        <w:rPr>
-          <w:rFonts w:ascii="Consolas" w:eastAsia="Consolas" w:hAnsi="Consolas" w:cs="Consolas"/>
-          <w:i w:val="0"/>
-          <w:iCs w:val="0"/>
-        </w:rPr>
-        <w:t>touch &lt;your-</w:t>
-      </w:r>
-      <w:proofErr w:type="spellStart"/>
-      <w:r>
-        <w:rPr>
-          <w:rFonts w:ascii="Consolas" w:eastAsia="Consolas" w:hAnsi="Consolas" w:cs="Consolas"/>
-          <w:i w:val="0"/>
-          <w:iCs w:val="0"/>
-        </w:rPr>
-        <w:t>i</w:t>
-      </w:r>
-      <w:proofErr w:type="spellEnd"/>
-      <w:r>
-        <w:rPr>
-          <w:rFonts w:ascii="Consolas" w:eastAsia="Consolas" w:hAnsi="Consolas" w:cs="Consolas"/>
-          <w:i w:val="0"/>
-          <w:iCs w:val="0"/>
-        </w:rPr>
-        <w:t>-account&gt;</w:t>
-      </w:r>
-    </w:p>
-    <w:p>
-      <w:pPr>
-        <w:spacing w:after="80"/>
-        <w:rPr>
-          <w:rFonts w:ascii="Consolas" w:eastAsia="Consolas" w:hAnsi="Consolas" w:cs="Consolas"/>
-          <w:i w:val="0"/>
-          <w:iCs w:val="0"/>
-        </w:rPr>
-      </w:pPr>
-      <w:r>
-        <w:rPr>
-          <w:rFonts w:ascii="Consolas" w:eastAsia="Consolas" w:hAnsi="Consolas" w:cs="Consolas"/>
-          <w:i w:val="0"/>
-          <w:iCs w:val="0"/>
-        </w:rPr>
-        <w:t>#stage the contents of this directory to your git project</w:t>
-      </w:r>
-    </w:p>
-    <w:p>
-      <w:pPr>
-        <w:spacing w:after="80"/>
-        <w:rPr>
-          <w:rFonts w:ascii="Consolas" w:eastAsia="Consolas" w:hAnsi="Consolas" w:cs="Consolas"/>
-          <w:i w:val="0"/>
-          <w:iCs w:val="0"/>
-        </w:rPr>
-      </w:pPr>
-      <w:r>
-        <w:rPr>
-          <w:rFonts w:ascii="Consolas" w:eastAsia="Consolas" w:hAnsi="Consolas" w:cs="Consolas"/>
-          <w:i w:val="0"/>
-          <w:iCs w:val="0"/>
-        </w:rPr>
-        <w:t xml:space="preserve">git </w:t>
-      </w:r>
-      <w:proofErr w:type="gramStart"/>
-      <w:r>
-        <w:rPr>
-          <w:rFonts w:ascii="Consolas" w:eastAsia="Consolas" w:hAnsi="Consolas" w:cs="Consolas"/>
-          <w:i w:val="0"/>
-          <w:iCs w:val="0"/>
-        </w:rPr>
-        <w:t>add .</w:t>
-      </w:r>
-      <w:proofErr w:type="gramEnd"/>
-    </w:p>
-    <w:p>
-      <w:pPr>
-        <w:spacing w:after="80"/>
-        <w:rPr>
-          <w:rFonts w:ascii="Consolas" w:eastAsia="Consolas" w:hAnsi="Consolas" w:cs="Consolas"/>
-          <w:i w:val="0"/>
-          <w:iCs w:val="0"/>
-        </w:rPr>
-      </w:pPr>
-      <w:r>
-        <w:rPr>
-          <w:rFonts w:ascii="Consolas" w:eastAsia="Consolas" w:hAnsi="Consolas" w:cs="Consolas"/>
-          <w:i w:val="0"/>
-          <w:iCs w:val="0"/>
-        </w:rPr>
-        <w:t>#one of the group members needs to make also a sub-directory named "</w:t>
-      </w:r>
-      <w:proofErr w:type="spellStart"/>
-      <w:r>
-        <w:rPr>
-          <w:rFonts w:ascii="Consolas" w:eastAsia="Consolas" w:hAnsi="Consolas" w:cs="Consolas"/>
-          <w:i w:val="0"/>
-          <w:iCs w:val="0"/>
-        </w:rPr>
-        <w:t>netkit</w:t>
-      </w:r>
-      <w:proofErr w:type="spellEnd"/>
-      <w:r>
-        <w:rPr>
-          <w:rFonts w:ascii="Consolas" w:eastAsia="Consolas" w:hAnsi="Consolas" w:cs="Consolas"/>
-          <w:i w:val="0"/>
-          <w:iCs w:val="0"/>
-        </w:rPr>
-        <w:t>-lab" inside the working directory</w:t>
-      </w:r>
-    </w:p>
-    <w:p>
-      <w:pPr>
-        <w:spacing w:after="80"/>
-        <w:rPr>
-          <w:rFonts w:ascii="Consolas" w:eastAsia="Consolas" w:hAnsi="Consolas" w:cs="Consolas"/>
-          <w:i w:val="0"/>
-          <w:iCs w:val="0"/>
-        </w:rPr>
-      </w:pPr>
-      <w:r>
-        <w:rPr>
-          <w:rFonts w:ascii="Consolas" w:eastAsia="Consolas" w:hAnsi="Consolas" w:cs="Consolas"/>
-          <w:i w:val="0"/>
-          <w:iCs w:val="0"/>
-        </w:rPr>
-        <w:t xml:space="preserve">#the other group member(s) will get access to it after synchronizing with the remote repository </w:t>
-      </w:r>
-      <w:proofErr w:type="gramStart"/>
-      <w:r>
-        <w:rPr>
-          <w:rFonts w:ascii="Consolas" w:eastAsia="Consolas" w:hAnsi="Consolas" w:cs="Consolas"/>
-          <w:i w:val="0"/>
-          <w:iCs w:val="0"/>
-        </w:rPr>
-        <w:t>using  "</w:t>
-      </w:r>
-      <w:proofErr w:type="gramEnd"/>
-      <w:r>
-        <w:rPr>
-          <w:rFonts w:ascii="Consolas" w:eastAsia="Consolas" w:hAnsi="Consolas" w:cs="Consolas"/>
-          <w:i w:val="0"/>
-          <w:iCs w:val="0"/>
-        </w:rPr>
-        <w:t>git pull"</w:t>
-      </w:r>
-    </w:p>
-    <w:p>
-      <w:pPr>
-        <w:spacing w:after="80"/>
-        <w:rPr>
-          <w:rFonts w:ascii="Consolas" w:eastAsia="Consolas" w:hAnsi="Consolas" w:cs="Consolas"/>
-          <w:i w:val="0"/>
-          <w:iCs w:val="0"/>
-        </w:rPr>
-      </w:pPr>
-      <w:r>
-        <w:rPr>
-          <w:rFonts w:ascii="Consolas" w:eastAsia="Consolas" w:hAnsi="Consolas" w:cs="Consolas"/>
-          <w:i w:val="0"/>
-          <w:iCs w:val="0"/>
-        </w:rPr>
-        <w:t xml:space="preserve">    #go back to </w:t>
-      </w:r>
-      <w:proofErr w:type="spellStart"/>
-      <w:r>
-        <w:rPr>
-          <w:rFonts w:ascii="Consolas" w:eastAsia="Consolas" w:hAnsi="Consolas" w:cs="Consolas"/>
-          <w:i w:val="0"/>
-          <w:iCs w:val="0"/>
-        </w:rPr>
-        <w:t>ieo</w:t>
-      </w:r>
-      <w:proofErr w:type="spellEnd"/>
-    </w:p>
-    <w:p>
-      <w:pPr>
-        <w:spacing w:after="80"/>
-        <w:rPr>
-          <w:rFonts w:ascii="Consolas" w:eastAsia="Consolas" w:hAnsi="Consolas" w:cs="Consolas"/>
-          <w:i w:val="0"/>
-          <w:iCs w:val="0"/>
-        </w:rPr>
-      </w:pPr>
-      <w:r>
-        <w:rPr>
-          <w:rFonts w:ascii="Consolas" w:eastAsia="Consolas" w:hAnsi="Consolas" w:cs="Consolas"/>
-          <w:i w:val="0"/>
-          <w:iCs w:val="0"/>
-        </w:rPr>
-        <w:t xml:space="preserve">    cd</w:t>
-      </w:r>
-      <w:proofErr w:type="gramStart"/>
-      <w:r>
-        <w:rPr>
-          <w:rFonts w:ascii="Consolas" w:eastAsia="Consolas" w:hAnsi="Consolas" w:cs="Consolas"/>
-          <w:i w:val="0"/>
-          <w:iCs w:val="0"/>
-        </w:rPr>
-        <w:t xml:space="preserve"> ..</w:t>
-      </w:r>
-      <w:proofErr w:type="gramEnd"/>
-    </w:p>
-    <w:p>
-      <w:pPr>
-        <w:spacing w:after="80"/>
-        <w:rPr>
-          <w:rFonts w:ascii="Consolas" w:eastAsia="Consolas" w:hAnsi="Consolas" w:cs="Consolas"/>
-          <w:i w:val="0"/>
-          <w:iCs w:val="0"/>
-        </w:rPr>
-      </w:pPr>
-      <w:r>
-        <w:rPr>
-          <w:rFonts w:ascii="Consolas" w:eastAsia="Consolas" w:hAnsi="Consolas" w:cs="Consolas"/>
-          <w:i w:val="0"/>
-          <w:iCs w:val="0"/>
-        </w:rPr>
-        <w:t xml:space="preserve">    </w:t>
-      </w:r>
-      <w:proofErr w:type="spellStart"/>
-      <w:r>
-        <w:rPr>
-          <w:rFonts w:ascii="Consolas" w:eastAsia="Consolas" w:hAnsi="Consolas" w:cs="Consolas"/>
-          <w:i w:val="0"/>
-          <w:iCs w:val="0"/>
-        </w:rPr>
-        <w:t>mkdir</w:t>
-      </w:r>
-      <w:proofErr w:type="spellEnd"/>
-      <w:r>
-        <w:rPr>
-          <w:rFonts w:ascii="Consolas" w:eastAsia="Consolas" w:hAnsi="Consolas" w:cs="Consolas"/>
-          <w:i w:val="0"/>
-          <w:iCs w:val="0"/>
-        </w:rPr>
-        <w:t xml:space="preserve"> </w:t>
-      </w:r>
-      <w:proofErr w:type="spellStart"/>
-      <w:r>
-        <w:rPr>
-          <w:rFonts w:ascii="Consolas" w:eastAsia="Consolas" w:hAnsi="Consolas" w:cs="Consolas"/>
-          <w:i w:val="0"/>
-          <w:iCs w:val="0"/>
-        </w:rPr>
-        <w:t>netkit</w:t>
-      </w:r>
-      <w:proofErr w:type="spellEnd"/>
-      <w:r>
-        <w:rPr>
-          <w:rFonts w:ascii="Consolas" w:eastAsia="Consolas" w:hAnsi="Consolas" w:cs="Consolas"/>
-          <w:i w:val="0"/>
-          <w:iCs w:val="0"/>
-        </w:rPr>
-        <w:t>-lab</w:t>
-      </w:r>
-    </w:p>
-    <w:p>
-      <w:pPr>
-        <w:spacing w:after="80"/>
-        <w:rPr>
-          <w:rFonts w:ascii="Consolas" w:eastAsia="Consolas" w:hAnsi="Consolas" w:cs="Consolas"/>
-          <w:i w:val="0"/>
-          <w:iCs w:val="0"/>
-        </w:rPr>
-      </w:pPr>
-      <w:r>
-        <w:rPr>
-          <w:rFonts w:ascii="Consolas" w:eastAsia="Consolas" w:hAnsi="Consolas" w:cs="Consolas"/>
-          <w:i w:val="0"/>
-          <w:iCs w:val="0"/>
-        </w:rPr>
-        <w:t xml:space="preserve">    #go to this sub-directory </w:t>
-      </w:r>
-    </w:p>
-    <w:p>
-      <w:pPr>
-        <w:spacing w:after="80"/>
-        <w:rPr>
-          <w:rFonts w:ascii="Consolas" w:eastAsia="Consolas" w:hAnsi="Consolas" w:cs="Consolas"/>
-          <w:i w:val="0"/>
-          <w:iCs w:val="0"/>
-        </w:rPr>
-      </w:pPr>
-      <w:r>
-        <w:rPr>
-          <w:rFonts w:ascii="Consolas" w:eastAsia="Consolas" w:hAnsi="Consolas" w:cs="Consolas"/>
-          <w:i w:val="0"/>
-          <w:iCs w:val="0"/>
-        </w:rPr>
-        <w:t xml:space="preserve">    cd </w:t>
-      </w:r>
-      <w:proofErr w:type="spellStart"/>
-      <w:r>
-        <w:rPr>
-          <w:rFonts w:ascii="Consolas" w:eastAsia="Consolas" w:hAnsi="Consolas" w:cs="Consolas"/>
-          <w:i w:val="0"/>
-          <w:iCs w:val="0"/>
-        </w:rPr>
-        <w:t>netkit</w:t>
-      </w:r>
-      <w:proofErr w:type="spellEnd"/>
-      <w:r>
-        <w:rPr>
-          <w:rFonts w:ascii="Consolas" w:eastAsia="Consolas" w:hAnsi="Consolas" w:cs="Consolas"/>
-          <w:i w:val="0"/>
-          <w:iCs w:val="0"/>
-        </w:rPr>
-        <w:t>-lab</w:t>
-      </w:r>
-    </w:p>
-    <w:p>
-      <w:pPr>
-        <w:spacing w:after="80"/>
-        <w:rPr>
-          <w:rFonts w:ascii="Consolas" w:eastAsia="Consolas" w:hAnsi="Consolas" w:cs="Consolas"/>
-          <w:i w:val="0"/>
-          <w:iCs w:val="0"/>
-        </w:rPr>
-      </w:pPr>
-      <w:r>
-        <w:rPr>
-          <w:rFonts w:ascii="Consolas" w:eastAsia="Consolas" w:hAnsi="Consolas" w:cs="Consolas"/>
-          <w:i w:val="0"/>
-          <w:iCs w:val="0"/>
-        </w:rPr>
-        <w:t xml:space="preserve">    #enter the following command so that a void file with your </w:t>
-      </w:r>
-      <w:proofErr w:type="spellStart"/>
-      <w:r>
-        <w:rPr>
-          <w:rFonts w:ascii="Consolas" w:eastAsia="Consolas" w:hAnsi="Consolas" w:cs="Consolas"/>
-          <w:i w:val="0"/>
-          <w:iCs w:val="0"/>
-        </w:rPr>
-        <w:t>i</w:t>
-      </w:r>
-      <w:proofErr w:type="spellEnd"/>
-      <w:r>
-        <w:rPr>
-          <w:rFonts w:ascii="Consolas" w:eastAsia="Consolas" w:hAnsi="Consolas" w:cs="Consolas"/>
-          <w:i w:val="0"/>
-          <w:iCs w:val="0"/>
-        </w:rPr>
-        <w:t>-account is created</w:t>
-      </w:r>
-    </w:p>
-    <w:p>
-      <w:pPr>
-        <w:spacing w:after="80"/>
-        <w:rPr>
-          <w:rFonts w:ascii="Consolas" w:eastAsia="Consolas" w:hAnsi="Consolas" w:cs="Consolas"/>
-          <w:i w:val="0"/>
-          <w:iCs w:val="0"/>
-        </w:rPr>
-      </w:pPr>
-      <w:r>
-        <w:rPr>
-          <w:rFonts w:ascii="Consolas" w:eastAsia="Consolas" w:hAnsi="Consolas" w:cs="Consolas"/>
-          <w:i w:val="0"/>
-          <w:iCs w:val="0"/>
-        </w:rPr>
-        <w:t xml:space="preserve">    touch readme</w:t>
-      </w:r>
-    </w:p>
-    <w:p>
-      <w:pPr>
-        <w:spacing w:after="80"/>
-        <w:rPr>
-          <w:rFonts w:ascii="Consolas" w:eastAsia="Consolas" w:hAnsi="Consolas" w:cs="Consolas"/>
-          <w:i w:val="0"/>
-          <w:iCs w:val="0"/>
-        </w:rPr>
-      </w:pPr>
-      <w:r>
-        <w:rPr>
-          <w:rFonts w:ascii="Consolas" w:eastAsia="Consolas" w:hAnsi="Consolas" w:cs="Consolas"/>
-          <w:i w:val="0"/>
-          <w:iCs w:val="0"/>
-        </w:rPr>
-        <w:t xml:space="preserve">    #stage the contents also of this directory to your git project</w:t>
-      </w:r>
-    </w:p>
-    <w:p>
-      <w:pPr>
-        <w:spacing w:after="80"/>
-        <w:rPr>
-          <w:rFonts w:ascii="Consolas" w:eastAsia="Consolas" w:hAnsi="Consolas" w:cs="Consolas"/>
-          <w:i w:val="0"/>
-          <w:iCs w:val="0"/>
-        </w:rPr>
-      </w:pPr>
-      <w:r>
-        <w:rPr>
-          <w:rFonts w:ascii="Consolas" w:eastAsia="Consolas" w:hAnsi="Consolas" w:cs="Consolas"/>
-          <w:i w:val="0"/>
-          <w:iCs w:val="0"/>
-        </w:rPr>
-        <w:t xml:space="preserve">    git </w:t>
-      </w:r>
-      <w:proofErr w:type="gramStart"/>
-      <w:r>
-        <w:rPr>
-          <w:rFonts w:ascii="Consolas" w:eastAsia="Consolas" w:hAnsi="Consolas" w:cs="Consolas"/>
-          <w:i w:val="0"/>
-          <w:iCs w:val="0"/>
-        </w:rPr>
-        <w:t>add .</w:t>
-      </w:r>
-      <w:proofErr w:type="gramEnd"/>
-    </w:p>
-    <w:p>
-      <w:pPr>
-        <w:spacing w:after="80"/>
-        <w:rPr>
-          <w:rFonts w:ascii="Consolas" w:eastAsia="Consolas" w:hAnsi="Consolas" w:cs="Consolas"/>
-        </w:rPr>
-      </w:pPr>
-      <w:r>
-        <w:rPr>
-          <w:rFonts w:ascii="Consolas" w:eastAsia="Consolas" w:hAnsi="Consolas" w:cs="Consolas"/>
-        </w:rPr>
-        <w:t>#commit the changes to the local repository</w:t>
-      </w:r>
-    </w:p>
-    <w:p>
-      <w:pPr>
-        <w:spacing w:after="80"/>
-        <w:rPr>
-          <w:rFonts w:ascii="Consolas" w:eastAsia="Consolas" w:hAnsi="Consolas" w:cs="Consolas"/>
-          <w:i w:val="0"/>
-          <w:iCs w:val="0"/>
-        </w:rPr>
-      </w:pPr>
-      <w:r>
-        <w:rPr>
-          <w:rFonts w:ascii="Consolas" w:eastAsia="Consolas" w:hAnsi="Consolas" w:cs="Consolas"/>
-          <w:i w:val="0"/>
-          <w:iCs w:val="0"/>
-        </w:rPr>
-        <w:t>git commit -m "&lt;your-full-name&gt; folder initialized"</w:t>
-      </w:r>
-    </w:p>
-    <w:p>
-      <w:pPr>
-        <w:spacing w:after="80"/>
-        <w:rPr>
-          <w:rFonts w:ascii="Consolas" w:eastAsia="Consolas" w:hAnsi="Consolas" w:cs="Consolas"/>
-        </w:rPr>
-      </w:pPr>
-      <w:r>
-        <w:rPr>
-          <w:rFonts w:ascii="Consolas" w:eastAsia="Consolas" w:hAnsi="Consolas" w:cs="Consolas"/>
-        </w:rPr>
-        <w:t>#now you can update the remote repository</w:t>
-      </w:r>
-    </w:p>
-    <w:p>
-      <w:pPr>
-        <w:spacing w:after="80"/>
-        <w:rPr>
-          <w:rFonts w:ascii="Consolas" w:eastAsia="Consolas" w:hAnsi="Consolas" w:cs="Consolas"/>
-          <w:i w:val="0"/>
-          <w:iCs w:val="0"/>
-        </w:rPr>
-      </w:pPr>
-      <w:r>
-        <w:rPr>
-          <w:rFonts w:ascii="Consolas" w:eastAsia="Consolas" w:hAnsi="Consolas" w:cs="Consolas"/>
-          <w:i w:val="0"/>
-          <w:iCs w:val="0"/>
-        </w:rPr>
-        <w:t>git push -u origin master</w:t>
-      </w:r>
-    </w:p>
-    <w:p>
-      <w:r>
+    </w:p>
+    <w:p>
+      <w:pPr>
         <w:rPr>
           <w:rFonts w:ascii="Calibri" w:eastAsia="Calibri" w:hAnsi="Calibri" w:cs="Calibri"/>
         </w:rPr>
-        <w:t xml:space="preserve"> </w:t>
-      </w:r>
-    </w:p>
-    <w:p>
-      <w:pPr>
-        <w:rPr>
-          <w:rFonts w:ascii="Calibri" w:eastAsia="Calibri" w:hAnsi="Calibri" w:cs="Calibri"/>
-        </w:rPr>
       </w:pPr>
     </w:p>
     <w:p>
@@ -2410,15 +2022,7 @@
     <w:p>
       <w:r>
         <w:lastRenderedPageBreak/>
-        <w:t xml:space="preserve">You can share a folder from your Desktop into your virtual machine on </w:t>
-      </w:r>
-      <w:proofErr w:type="gramStart"/>
-      <w:r>
-        <w:t>VMWare(</w:t>
-      </w:r>
-      <w:proofErr w:type="gramEnd"/>
-      <w:r>
-        <w:t>Windows) or Fusion(MAC).</w:t>
+        <w:t>You can share a folder from your Desktop into your virtual machine on VMWare(Windows) or Fusion(MAC).</w:t>
       </w:r>
     </w:p>
     <w:p>
@@ -2480,44 +2084,7 @@
     </w:p>
     <w:p>
       <w:r>
-        <w:t xml:space="preserve">Your folder can be accessed in </w:t>
-      </w:r>
-      <w:proofErr w:type="spellStart"/>
-      <w:r>
-        <w:t>linux</w:t>
-      </w:r>
-      <w:proofErr w:type="spellEnd"/>
-      <w:r>
-        <w:t xml:space="preserve"> by the </w:t>
-      </w:r>
-      <w:proofErr w:type="gramStart"/>
-      <w:r>
-        <w:t>path  /</w:t>
-      </w:r>
-      <w:proofErr w:type="spellStart"/>
-      <w:proofErr w:type="gramEnd"/>
-      <w:r>
-        <w:t>mnt</w:t>
-      </w:r>
-      <w:proofErr w:type="spellEnd"/>
-      <w:r>
-        <w:t>/</w:t>
-      </w:r>
-      <w:proofErr w:type="spellStart"/>
-      <w:r>
-        <w:t>hgfs</w:t>
-      </w:r>
-      <w:proofErr w:type="spellEnd"/>
-      <w:r>
-        <w:t>/&lt;</w:t>
-      </w:r>
-      <w:proofErr w:type="spellStart"/>
-      <w:r>
-        <w:t>name_of_shared_folder</w:t>
-      </w:r>
-      <w:proofErr w:type="spellEnd"/>
-      <w:r>
-        <w:t>&gt;</w:t>
+        <w:t>Your folder can be accessed in linux by the path  /mnt/hgfs/&lt;name_of_shared_folder&gt;</w:t>
       </w:r>
     </w:p>
     <w:p/>
@@ -2548,21 +2115,7 @@
         <w:rPr>
           <w:rStyle w:val="SubtleEmphasis"/>
         </w:rPr>
-        <w:t xml:space="preserve">Task 1: install and Test </w:t>
-      </w:r>
-      <w:proofErr w:type="spellStart"/>
-      <w:r>
-        <w:rPr>
-          <w:rStyle w:val="SubtleEmphasis"/>
-        </w:rPr>
-        <w:t>Netkit</w:t>
-      </w:r>
-      <w:proofErr w:type="spellEnd"/>
-      <w:r>
-        <w:rPr>
-          <w:rStyle w:val="SubtleEmphasis"/>
-        </w:rPr>
-        <w:t xml:space="preserve"> Tool</w:t>
+        <w:t>Task 1: install and Test Netkit Tool</w:t>
       </w:r>
     </w:p>
     <w:p>
@@ -2579,36 +2132,8 @@
           <w:iCs w:val="0"/>
           <w:color w:val="000000" w:themeColor="text1"/>
         </w:rPr>
-        <w:t xml:space="preserve">Consult this week’s theory presentation and use the </w:t>
-      </w:r>
-      <w:proofErr w:type="spellStart"/>
-      <w:r>
-        <w:rPr>
-          <w:i w:val="0"/>
-          <w:iCs w:val="0"/>
-          <w:color w:val="000000" w:themeColor="text1"/>
-        </w:rPr>
-        <w:t>Netkit</w:t>
-      </w:r>
-      <w:proofErr w:type="spellEnd"/>
-      <w:r>
-        <w:rPr>
-          <w:i w:val="0"/>
-          <w:iCs w:val="0"/>
-          <w:color w:val="000000" w:themeColor="text1"/>
-        </w:rPr>
-        <w:t xml:space="preserve"> commands to start and halt a network node as described in the presentation. </w:t>
-      </w:r>
-      <w:proofErr w:type="spellStart"/>
-      <w:r>
-        <w:rPr>
-          <w:i w:val="0"/>
-          <w:iCs w:val="0"/>
-          <w:color w:val="000000" w:themeColor="text1"/>
-        </w:rPr>
-        <w:t>Netkit</w:t>
-      </w:r>
-      <w:proofErr w:type="spellEnd"/>
+        <w:t>Consult this week’s theory presentation and use the Netkit commands to start and halt a network node as described in the presentation. Netkit</w:t>
+      </w:r>
       <w:r>
         <w:rPr>
           <w:i w:val="0"/>
@@ -2727,15 +2252,7 @@
         <w:t xml:space="preserve"> </w:t>
       </w:r>
       <w:r>
-        <w:t xml:space="preserve">Download </w:t>
-      </w:r>
-      <w:proofErr w:type="spellStart"/>
-      <w:r>
-        <w:t>netkit</w:t>
-      </w:r>
-      <w:proofErr w:type="spellEnd"/>
-      <w:r>
-        <w:t xml:space="preserve"> files</w:t>
+        <w:t>Download netkit files</w:t>
       </w:r>
     </w:p>
     <w:p>
@@ -2850,15 +2367,7 @@
         <w:t>“</w:t>
       </w:r>
       <w:r>
-        <w:t>tar -</w:t>
-      </w:r>
-      <w:proofErr w:type="spellStart"/>
-      <w:r>
-        <w:t>xjSf</w:t>
-      </w:r>
-      <w:proofErr w:type="spellEnd"/>
-      <w:r>
-        <w:t xml:space="preserve"> Downloads/netkit-2.8.tar.bz2</w:t>
+        <w:t>tar -xjSf Downloads/netkit-2.8.tar.bz2</w:t>
       </w:r>
       <w:r>
         <w:t>”</w:t>
@@ -2879,15 +2388,7 @@
         <w:t>“</w:t>
       </w:r>
       <w:r>
-        <w:t>tar -</w:t>
-      </w:r>
-      <w:proofErr w:type="spellStart"/>
-      <w:r>
-        <w:t>xjSf</w:t>
-      </w:r>
-      <w:proofErr w:type="spellEnd"/>
-      <w:r>
-        <w:t xml:space="preserve"> Downloads/netkit-filesystem-i386-F5.2.tar.bz2</w:t>
+        <w:t>tar -xjSf Downloads/netkit-filesystem-i386-F5.2.tar.bz2</w:t>
       </w:r>
       <w:r>
         <w:t>”</w:t>
@@ -2908,15 +2409,7 @@
         <w:t>“</w:t>
       </w:r>
       <w:r>
-        <w:t>tar -</w:t>
-      </w:r>
-      <w:proofErr w:type="spellStart"/>
-      <w:r>
-        <w:t>xjSf</w:t>
-      </w:r>
-      <w:proofErr w:type="spellEnd"/>
-      <w:r>
-        <w:t xml:space="preserve"> Downloads/netkit-kernel-i386-K2.8.tar.bz2</w:t>
+        <w:t>tar -xjSf Downloads/netkit-kernel-i386-K2.8.tar.bz2</w:t>
       </w:r>
       <w:r>
         <w:t>”</w:t>
@@ -2949,15 +2442,7 @@
         <w:t xml:space="preserve">The </w:t>
       </w:r>
       <w:r>
-        <w:t>“</w:t>
-      </w:r>
-      <w:proofErr w:type="spellStart"/>
-      <w:r>
-        <w:t>pwd</w:t>
-      </w:r>
-      <w:proofErr w:type="spellEnd"/>
-      <w:r>
-        <w:t>”</w:t>
+        <w:t>“pwd”</w:t>
       </w:r>
       <w:r>
         <w:t xml:space="preserve"> command</w:t>
@@ -2976,15 +2461,7 @@
         <w:t>/home/&lt;</w:t>
       </w:r>
       <w:r>
-        <w:t xml:space="preserve">your </w:t>
-      </w:r>
-      <w:proofErr w:type="spellStart"/>
-      <w:r>
-        <w:t>linux</w:t>
-      </w:r>
-      <w:proofErr w:type="spellEnd"/>
-      <w:r>
-        <w:t xml:space="preserve"> </w:t>
+        <w:t xml:space="preserve">your linux </w:t>
       </w:r>
       <w:r>
         <w:t>username&gt;</w:t>
@@ -3012,15 +2489,7 @@
         <w:t>export NETKIT_HOME=/home/&lt;your username&gt;</w:t>
       </w:r>
       <w:r>
-        <w:t>/</w:t>
-      </w:r>
-      <w:proofErr w:type="spellStart"/>
-      <w:r>
-        <w:t>netkit</w:t>
-      </w:r>
-      <w:proofErr w:type="spellEnd"/>
-      <w:r>
-        <w:t xml:space="preserve">” </w:t>
+        <w:t xml:space="preserve">/netkit” </w:t>
       </w:r>
     </w:p>
     <w:p>
@@ -3041,15 +2510,7 @@
         <w:t>“</w:t>
       </w:r>
       <w:r>
-        <w:t>export MANPATH</w:t>
-      </w:r>
-      <w:proofErr w:type="gramStart"/>
-      <w:r>
-        <w:t>=:$</w:t>
-      </w:r>
-      <w:proofErr w:type="gramEnd"/>
-      <w:r>
-        <w:t>NETKIT_HOME/man</w:t>
+        <w:t>export MANPATH=:$NETKIT_HOME/man</w:t>
       </w:r>
       <w:r>
         <w:t xml:space="preserve">” </w:t>
@@ -3073,15 +2534,7 @@
         <w:t>“</w:t>
       </w:r>
       <w:r>
-        <w:t>export PATH=$NETKIT_HOME/</w:t>
-      </w:r>
-      <w:proofErr w:type="gramStart"/>
-      <w:r>
-        <w:t>bin:$</w:t>
-      </w:r>
-      <w:proofErr w:type="gramEnd"/>
-      <w:r>
-        <w:t>PATH</w:t>
+        <w:t>export PATH=$NETKIT_HOME/bin:$PATH</w:t>
       </w:r>
       <w:r>
         <w:t>”</w:t>
@@ -3102,13 +2555,8 @@
         <w:t>Use this command “</w:t>
       </w:r>
       <w:r>
-        <w:t>. $NETKIT_HOME/bin/</w:t>
-      </w:r>
-      <w:proofErr w:type="spellStart"/>
-      <w:r>
-        <w:t>netkit_bash_completion</w:t>
-      </w:r>
-      <w:proofErr w:type="spellEnd"/>
+        <w:t>. $NETKIT_HOME/bin/netkit_bash_completion</w:t>
+      </w:r>
       <w:r>
         <w:t>”</w:t>
       </w:r>
@@ -3125,25 +2573,7 @@
         <w:t>Use this command</w:t>
       </w:r>
       <w:r>
-        <w:t xml:space="preserve"> “</w:t>
-      </w:r>
-      <w:proofErr w:type="spellStart"/>
-      <w:proofErr w:type="gramStart"/>
-      <w:r>
-        <w:t>gedit</w:t>
-      </w:r>
-      <w:proofErr w:type="spellEnd"/>
-      <w:r>
-        <w:t xml:space="preserve"> .</w:t>
-      </w:r>
-      <w:proofErr w:type="spellStart"/>
-      <w:r>
-        <w:t>bashrc</w:t>
-      </w:r>
-      <w:proofErr w:type="spellEnd"/>
-      <w:proofErr w:type="gramEnd"/>
-      <w:r>
-        <w:t>/”</w:t>
+        <w:t xml:space="preserve"> “gedit .bashrc/”</w:t>
       </w:r>
       <w:r>
         <w:t>.</w:t>
@@ -3179,13 +2609,8 @@
         <w:t>export NETKIT_HOME=/home/&lt;your username&gt;</w:t>
       </w:r>
       <w:r>
-        <w:t>/</w:t>
-      </w:r>
-      <w:proofErr w:type="spellStart"/>
-      <w:r>
-        <w:t>netkit</w:t>
-      </w:r>
-      <w:proofErr w:type="spellEnd"/>
+        <w:t>/netkit</w:t>
+      </w:r>
       <w:r>
         <w:t>”</w:t>
       </w:r>
@@ -3202,13 +2627,8 @@
         <w:t xml:space="preserve"> end of the</w:t>
       </w:r>
       <w:r>
-        <w:t xml:space="preserve"> </w:t>
-      </w:r>
-      <w:proofErr w:type="spellStart"/>
-      <w:r>
-        <w:t>bashrc</w:t>
-      </w:r>
-      <w:proofErr w:type="spellEnd"/>
+        <w:t xml:space="preserve"> bashrc</w:t>
+      </w:r>
       <w:r>
         <w:t xml:space="preserve"> f</w:t>
       </w:r>
@@ -3231,15 +2651,7 @@
         <w:t>“</w:t>
       </w:r>
       <w:r>
-        <w:t>export MANPATH</w:t>
-      </w:r>
-      <w:proofErr w:type="gramStart"/>
-      <w:r>
-        <w:t>=:$</w:t>
-      </w:r>
-      <w:proofErr w:type="gramEnd"/>
-      <w:r>
-        <w:t>NETKIT_HOME/man</w:t>
+        <w:t>export MANPATH=:$NETKIT_HOME/man</w:t>
       </w:r>
       <w:r>
         <w:t>”</w:t>
@@ -3257,13 +2669,8 @@
         <w:t xml:space="preserve"> end of the</w:t>
       </w:r>
       <w:r>
-        <w:t xml:space="preserve"> </w:t>
-      </w:r>
-      <w:proofErr w:type="spellStart"/>
-      <w:r>
-        <w:t>bashrc</w:t>
-      </w:r>
-      <w:proofErr w:type="spellEnd"/>
+        <w:t xml:space="preserve"> bashrc</w:t>
+      </w:r>
       <w:r>
         <w:t xml:space="preserve"> f</w:t>
       </w:r>
@@ -3286,15 +2693,7 @@
         <w:t>“</w:t>
       </w:r>
       <w:r>
-        <w:t>export PATH=$NETKIT_HOME/</w:t>
-      </w:r>
-      <w:proofErr w:type="gramStart"/>
-      <w:r>
-        <w:t>bin:$</w:t>
-      </w:r>
-      <w:proofErr w:type="gramEnd"/>
-      <w:r>
-        <w:t>PATH</w:t>
+        <w:t>export PATH=$NETKIT_HOME/bin:$PATH</w:t>
       </w:r>
       <w:r>
         <w:t>”</w:t>
@@ -3312,13 +2711,8 @@
         <w:t xml:space="preserve"> end of the</w:t>
       </w:r>
       <w:r>
-        <w:t xml:space="preserve"> </w:t>
-      </w:r>
-      <w:proofErr w:type="spellStart"/>
-      <w:r>
-        <w:t>bashrc</w:t>
-      </w:r>
-      <w:proofErr w:type="spellEnd"/>
+        <w:t xml:space="preserve"> bashrc</w:t>
+      </w:r>
       <w:r>
         <w:t xml:space="preserve"> f</w:t>
       </w:r>
@@ -3341,13 +2735,8 @@
         <w:t>“</w:t>
       </w:r>
       <w:r>
-        <w:t>. $NETKIT_HOME/bin/</w:t>
-      </w:r>
-      <w:proofErr w:type="spellStart"/>
-      <w:r>
-        <w:t>netkit_bash_completion</w:t>
-      </w:r>
-      <w:proofErr w:type="spellEnd"/>
+        <w:t>. $NETKIT_HOME/bin/netkit_bash_completion</w:t>
+      </w:r>
       <w:r>
         <w:t>”</w:t>
       </w:r>
@@ -3364,13 +2753,8 @@
         <w:t xml:space="preserve"> end of the</w:t>
       </w:r>
       <w:r>
-        <w:t xml:space="preserve"> </w:t>
-      </w:r>
-      <w:proofErr w:type="spellStart"/>
-      <w:r>
-        <w:t>bashrc</w:t>
-      </w:r>
-      <w:proofErr w:type="spellEnd"/>
+        <w:t xml:space="preserve"> bashrc</w:t>
+      </w:r>
       <w:r>
         <w:t xml:space="preserve"> f</w:t>
       </w:r>
@@ -3417,15 +2801,7 @@
         <w:t>c</w:t>
       </w:r>
       <w:r>
-        <w:t xml:space="preserve">d </w:t>
-      </w:r>
-      <w:proofErr w:type="spellStart"/>
-      <w:r>
-        <w:t>netkit</w:t>
-      </w:r>
-      <w:proofErr w:type="spellEnd"/>
-      <w:r>
-        <w:t>”</w:t>
+        <w:t>d netkit”</w:t>
       </w:r>
     </w:p>
     <w:p>
@@ -3460,13 +2836,8 @@
       <w:r>
         <w:t>Use the command “</w:t>
       </w:r>
-      <w:proofErr w:type="spellStart"/>
-      <w:r>
-        <w:t>sudo</w:t>
-      </w:r>
-      <w:proofErr w:type="spellEnd"/>
-      <w:r>
-        <w:t xml:space="preserve"> apt-get install lib32ncurses5</w:t>
+      <w:r>
+        <w:t>sudo apt-get install lib32ncurses5</w:t>
       </w:r>
       <w:r>
         <w:t>”. Press key “y” on keyboard. If you see this message “</w:t>
@@ -3501,13 +2872,8 @@
       <w:r>
         <w:t>Use the command “</w:t>
       </w:r>
-      <w:proofErr w:type="spellStart"/>
-      <w:r>
-        <w:t>sudo</w:t>
-      </w:r>
-      <w:proofErr w:type="spellEnd"/>
-      <w:r>
-        <w:t xml:space="preserve"> apt-get install libc6-i386</w:t>
+      <w:r>
+        <w:t>sudo apt-get install libc6-i386</w:t>
       </w:r>
       <w:r>
         <w:t>”. Press key “y” on keyboard. If you see this message “</w:t>
@@ -3542,19 +2908,9 @@
       <w:r>
         <w:t>Use the command “</w:t>
       </w:r>
-      <w:proofErr w:type="spellStart"/>
-      <w:r>
-        <w:t>sudo</w:t>
-      </w:r>
-      <w:proofErr w:type="spellEnd"/>
-      <w:r>
-        <w:t xml:space="preserve"> apt-get install </w:t>
-      </w:r>
-      <w:proofErr w:type="spellStart"/>
-      <w:r>
-        <w:t>xterm</w:t>
-      </w:r>
-      <w:proofErr w:type="spellEnd"/>
+      <w:r>
+        <w:t>sudo apt-get install xterm</w:t>
+      </w:r>
       <w:r>
         <w:t>”. Press key “y” on keyboard. If you see this message “</w:t>
       </w:r>
@@ -3598,15 +2954,13 @@
         <w:t xml:space="preserve">” </w:t>
       </w:r>
       <w:r>
-        <w:t xml:space="preserve">to check if </w:t>
-      </w:r>
-      <w:proofErr w:type="spellStart"/>
-      <w:r>
-        <w:t>netkit</w:t>
-      </w:r>
-      <w:proofErr w:type="spellEnd"/>
-      <w:r>
-        <w:t xml:space="preserve"> has install </w:t>
+        <w:t>to check if netkit has install</w:t>
+      </w:r>
+      <w:r>
+        <w:t>ed</w:t>
+      </w:r>
+      <w:r>
+        <w:t xml:space="preserve"> </w:t>
       </w:r>
       <w:r>
         <w:t>successfully</w:t>
@@ -3621,26 +2975,13 @@
         </w:numPr>
       </w:pPr>
       <w:r>
-        <w:t xml:space="preserve">Run </w:t>
-      </w:r>
-      <w:proofErr w:type="spellStart"/>
-      <w:r>
-        <w:t>netkit</w:t>
-      </w:r>
-      <w:proofErr w:type="spellEnd"/>
+        <w:t>Run netkit</w:t>
+      </w:r>
       <w:r>
         <w:t xml:space="preserve"> </w:t>
       </w:r>
       <w:r>
-        <w:t>(assuming you’re still in the “~/</w:t>
-      </w:r>
-      <w:proofErr w:type="spellStart"/>
-      <w:r>
-        <w:t>netkit</w:t>
-      </w:r>
-      <w:proofErr w:type="spellEnd"/>
-      <w:r>
-        <w:t>$” directory)</w:t>
+        <w:t>(assuming you’re still in the “~/netkit$” directory)</w:t>
       </w:r>
     </w:p>
     <w:p>
@@ -3653,13 +2994,8 @@
       <w:r>
         <w:t xml:space="preserve"> “</w:t>
       </w:r>
-      <w:proofErr w:type="spellStart"/>
-      <w:r>
-        <w:t>vstart</w:t>
-      </w:r>
-      <w:proofErr w:type="spellEnd"/>
-      <w:r>
-        <w:t xml:space="preserve"> pc1</w:t>
+      <w:r>
+        <w:t>vstart pc1</w:t>
       </w:r>
       <w:r>
         <w:t>” (starts virtual machine)</w:t>
@@ -3676,15 +3012,7 @@
         <w:t xml:space="preserve"> </w:t>
       </w:r>
       <w:r>
-        <w:t>“</w:t>
-      </w:r>
-      <w:proofErr w:type="spellStart"/>
-      <w:r>
-        <w:t>vlist</w:t>
-      </w:r>
-      <w:proofErr w:type="spellEnd"/>
-      <w:r>
-        <w:t>”</w:t>
+        <w:t>“vlist”</w:t>
       </w:r>
       <w:r>
         <w:t xml:space="preserve"> (lists all virtual machines)</w:t>
@@ -3701,26 +3029,10 @@
         <w:t xml:space="preserve"> </w:t>
       </w:r>
       <w:r>
-        <w:t>“</w:t>
-      </w:r>
-      <w:proofErr w:type="spellStart"/>
-      <w:r>
-        <w:t>vhalt</w:t>
-      </w:r>
-      <w:proofErr w:type="spellEnd"/>
-      <w:r>
-        <w:t xml:space="preserve"> -r pc</w:t>
-      </w:r>
-      <w:proofErr w:type="gramStart"/>
-      <w:r>
-        <w:t xml:space="preserve">1” </w:t>
-      </w:r>
-      <w:r>
-        <w:t xml:space="preserve"> (</w:t>
-      </w:r>
-      <w:proofErr w:type="gramEnd"/>
-      <w:r>
-        <w:t>s</w:t>
+        <w:t xml:space="preserve">“vhalt -r pc1” </w:t>
+      </w:r>
+      <w:r>
+        <w:t xml:space="preserve"> (s</w:t>
       </w:r>
       <w:r>
         <w:t>hould s</w:t>
@@ -3929,15 +3241,7 @@
         <w:t xml:space="preserve"> </w:t>
       </w:r>
       <w:r>
-        <w:t>c</w:t>
-      </w:r>
-      <w:proofErr w:type="gramStart"/>
-      <w:r>
-        <w:t>0:b</w:t>
-      </w:r>
-      <w:proofErr w:type="gramEnd"/>
-      <w:r>
-        <w:t>5:d7:7c:09:65</w:t>
+        <w:t>c0:b5:d7:7c:09:65</w:t>
       </w:r>
       <w:r>
         <w:br/>
@@ -4217,13 +3521,8 @@
         <w:ind w:left="720"/>
       </w:pPr>
       <w:r>
-        <w:t xml:space="preserve">Source IP </w:t>
-      </w:r>
-      <w:proofErr w:type="gramStart"/>
-      <w:r>
-        <w:t>address :</w:t>
-      </w:r>
-      <w:proofErr w:type="gramEnd"/>
+        <w:t>Source IP address :</w:t>
+      </w:r>
       <w:r>
         <w:t xml:space="preserve"> </w:t>
       </w:r>
@@ -4481,13 +3780,8 @@
         <w:ind w:left="720"/>
       </w:pPr>
       <w:r>
-        <w:t xml:space="preserve">Source </w:t>
-      </w:r>
-      <w:proofErr w:type="gramStart"/>
-      <w:r>
-        <w:t>port :</w:t>
-      </w:r>
-      <w:proofErr w:type="gramEnd"/>
+        <w:t>Source port :</w:t>
+      </w:r>
       <w:r>
         <w:t xml:space="preserve"> 58400</w:t>
       </w:r>
@@ -12389,7 +11683,7 @@
 </file>
 
 <file path=customXml/itemProps1.xml><?xml version="1.0" encoding="utf-8"?>
-<ds:datastoreItem xmlns:ds="http://schemas.openxmlformats.org/officeDocument/2006/customXml" ds:itemID="{E765795F-D13F-4651-A12E-B15750EA04A0}">
+<ds:datastoreItem xmlns:ds="http://schemas.openxmlformats.org/officeDocument/2006/customXml" ds:itemID="{17BF4D55-C3F6-4A0C-89B2-1E4EBEB0F3E1}">
   <ds:schemaRefs>
     <ds:schemaRef ds:uri="http://schemas.openxmlformats.org/officeDocument/2006/bibliography"/>
   </ds:schemaRefs>

</xml_diff>